<commit_message>
fill out an outline
</commit_message>
<xml_diff>
--- a/project_docs/FL Project Proposal.docx
+++ b/project_docs/FL Project Proposal.docx
@@ -11,12 +11,16 @@
         <w:rPr>
           <w:b/>
           <w:color w:val="2D3B45"/>
-        </w:rPr>
-      </w:pPr>
-      <w:r>
-        <w:rPr>
-          <w:b/>
-          <w:color w:val="000000"/>
+          <w:sz w:val="32"/>
+          <w:szCs w:val="32"/>
+        </w:rPr>
+      </w:pPr>
+      <w:r>
+        <w:rPr>
+          <w:b/>
+          <w:color w:val="000000"/>
+          <w:sz w:val="32"/>
+          <w:szCs w:val="32"/>
         </w:rPr>
         <w:t>Federated Learning with Pretrained Text DNNs</w:t>
       </w:r>
@@ -118,14 +122,113 @@
         <w:rPr>
           <w:b/>
           <w:color w:val="2D3B45"/>
-        </w:rPr>
-      </w:pPr>
-      <w:r>
-        <w:rPr>
-          <w:b/>
-          <w:color w:val="2D3B45"/>
+          <w:sz w:val="32"/>
+          <w:szCs w:val="32"/>
+        </w:rPr>
+      </w:pPr>
+      <w:r>
+        <w:rPr>
+          <w:b/>
+          <w:color w:val="2D3B45"/>
+          <w:sz w:val="32"/>
+          <w:szCs w:val="32"/>
         </w:rPr>
         <w:t>Executive Summary / Introduction</w:t>
+      </w:r>
+    </w:p>
+    <w:p>
+      <w:pPr>
+        <w:pStyle w:val="NormalWeb"/>
+        <w:shd w:val="clear" w:color="auto" w:fill="FFFFFF"/>
+        <w:spacing w:before="0" w:beforeAutospacing="0" w:after="0" w:afterAutospacing="0"/>
+        <w:rPr>
+          <w:b/>
+          <w:color w:val="2D3B45"/>
+        </w:rPr>
+      </w:pPr>
+    </w:p>
+    <w:p>
+      <w:pPr>
+        <w:pStyle w:val="NormalWeb"/>
+        <w:shd w:val="clear" w:color="auto" w:fill="FFFFFF"/>
+        <w:spacing w:before="0" w:beforeAutospacing="0" w:after="0" w:afterAutospacing="0"/>
+        <w:rPr>
+          <w:color w:val="2D3B45"/>
+        </w:rPr>
+      </w:pPr>
+      <w:r>
+        <w:rPr>
+          <w:b/>
+          <w:color w:val="2D3B45"/>
+        </w:rPr>
+        <w:tab/>
+      </w:r>
+      <w:r>
+        <w:rPr>
+          <w:color w:val="2D3B45"/>
+        </w:rPr>
+        <w:t xml:space="preserve">While machine learning on large datasets is the dominate paradigm in the field, there are a number of drawbacks to centrally aggregating data, namely privacy.  Federated Learning aims to address this and has shown promise for </w:t>
+      </w:r>
+      <w:hyperlink r:id="rId5" w:history="1">
+        <w:r>
+          <w:rPr>
+            <w:rStyle w:val="Hyperlink"/>
+          </w:rPr>
+          <w:t>text completion tasks on mobile devices.</w:t>
+        </w:r>
+      </w:hyperlink>
+      <w:r>
+        <w:rPr>
+          <w:color w:val="2D3B45"/>
+        </w:rPr>
+        <w:t xml:space="preserve"> The </w:t>
+      </w:r>
+      <w:hyperlink r:id="rId6" w:history="1">
+        <w:r>
+          <w:rPr>
+            <w:rStyle w:val="Hyperlink"/>
+          </w:rPr>
+          <w:t>Tensorflow Federated API</w:t>
+        </w:r>
+      </w:hyperlink>
+      <w:r>
+        <w:rPr>
+          <w:color w:val="2D3B45"/>
+        </w:rPr>
+        <w:t xml:space="preserve"> provides methods to train Federated models and conduct Federated Learning experiments on data grouped by clients but never aggregated.  Through our research partnership with Google, we aim to build on the existing body of Federated Learning experiments with a particular focus on fine-tuning text models for Natural Language Understanding.</w:t>
+      </w:r>
+    </w:p>
+    <w:p>
+      <w:pPr>
+        <w:pStyle w:val="NormalWeb"/>
+        <w:shd w:val="clear" w:color="auto" w:fill="FFFFFF"/>
+        <w:spacing w:before="0" w:beforeAutospacing="0" w:after="0" w:afterAutospacing="0"/>
+        <w:rPr>
+          <w:b/>
+          <w:color w:val="2D3B45"/>
+        </w:rPr>
+      </w:pPr>
+    </w:p>
+    <w:p>
+      <w:pPr>
+        <w:pStyle w:val="NormalWeb"/>
+        <w:shd w:val="clear" w:color="auto" w:fill="FFFFFF"/>
+        <w:spacing w:before="0" w:beforeAutospacing="0" w:after="0" w:afterAutospacing="0"/>
+        <w:rPr>
+          <w:b/>
+          <w:color w:val="2D3B45"/>
+          <w:sz w:val="32"/>
+          <w:szCs w:val="32"/>
+        </w:rPr>
+      </w:pPr>
+      <w:r>
+        <w:rPr>
+          <w:b/>
+          <w:color w:val="2D3B45"/>
+          <w:sz w:val="32"/>
+          <w:szCs w:val="32"/>
+        </w:rPr>
+        <w:t>Problem Statement</w:t>
       </w:r>
     </w:p>
     <w:p>
@@ -155,7 +258,7 @@
         </w:rPr>
         <w:t xml:space="preserve">Federated Learning aims to train machine learning models in a distributed fashion without centralizing data but instead updating and passing model parameters from a central server to distributed entities and back to perform stochastic gradient descent.  McMahan et al. propose the Federated Averaging algorithm in </w:t>
       </w:r>
-      <w:hyperlink r:id="rId4" w:history="1">
+      <w:hyperlink r:id="rId7" w:history="1">
         <w:r>
           <w:rPr>
             <w:rStyle w:val="Hyperlink"/>
@@ -177,7 +280,7 @@
         </w:rPr>
         <w:t xml:space="preserve">like </w:t>
       </w:r>
-      <w:hyperlink r:id="rId5" w:history="1">
+      <w:hyperlink r:id="rId8" w:history="1">
         <w:r>
           <w:rPr>
             <w:rStyle w:val="Hyperlink"/>
@@ -193,7 +296,7 @@
         </w:rPr>
         <w:t xml:space="preserve"> (or more pruned versions, such as </w:t>
       </w:r>
-      <w:hyperlink r:id="rId6" w:tgtFrame="_blank" w:history="1">
+      <w:hyperlink r:id="rId9" w:tgtFrame="_blank" w:history="1">
         <w:r>
           <w:rPr>
             <w:rFonts w:ascii="Times New Roman" w:eastAsia="Times New Roman" w:hAnsi="Times New Roman" w:cs="Times New Roman"/>
@@ -208,325 +311,1294 @@
           <w:rFonts w:ascii="Times New Roman" w:eastAsia="Times New Roman" w:hAnsi="Times New Roman" w:cs="Times New Roman"/>
           <w:color w:val="000000"/>
         </w:rPr>
-        <w:t xml:space="preserve">) for weight initialization in the context of the Natural Language Understanding tasks at which they excel. </w:t>
-      </w:r>
-    </w:p>
-    <w:p>
-      <w:pPr>
-        <w:pStyle w:val="NormalWeb"/>
-        <w:shd w:val="clear" w:color="auto" w:fill="FFFFFF"/>
-        <w:spacing w:before="0" w:beforeAutospacing="0" w:after="0" w:afterAutospacing="0"/>
-        <w:rPr>
-          <w:b/>
-          <w:color w:val="2D3B45"/>
+        <w:t>) for weight initialization in the context of the Natural Language Understanding tasks at which they excel</w:t>
+      </w:r>
+      <w:r>
+        <w:rPr>
+          <w:rFonts w:ascii="Times New Roman" w:eastAsia="Times New Roman" w:hAnsi="Times New Roman" w:cs="Times New Roman"/>
+          <w:color w:val="000000"/>
+        </w:rPr>
+        <w:t xml:space="preserve"> by identifying training strategies for fine tuning language models on devices using Federated Learning.</w:t>
+      </w:r>
+    </w:p>
+    <w:p>
+      <w:pPr>
+        <w:pStyle w:val="NormalWeb"/>
+        <w:shd w:val="clear" w:color="auto" w:fill="FFFFFF"/>
+        <w:spacing w:before="0" w:beforeAutospacing="0" w:after="0" w:afterAutospacing="0"/>
+        <w:rPr>
+          <w:b/>
+          <w:color w:val="2D3B45"/>
+        </w:rPr>
+      </w:pPr>
+    </w:p>
+    <w:p>
+      <w:pPr>
+        <w:pStyle w:val="NormalWeb"/>
+        <w:shd w:val="clear" w:color="auto" w:fill="FFFFFF"/>
+        <w:spacing w:before="0" w:beforeAutospacing="0" w:after="0" w:afterAutospacing="0"/>
+        <w:rPr>
+          <w:b/>
+          <w:color w:val="2D3B45"/>
+          <w:sz w:val="32"/>
+          <w:szCs w:val="32"/>
+        </w:rPr>
+      </w:pPr>
+      <w:r>
+        <w:rPr>
+          <w:b/>
+          <w:color w:val="2D3B45"/>
+          <w:sz w:val="32"/>
+          <w:szCs w:val="32"/>
+        </w:rPr>
+        <w:t xml:space="preserve">Background / </w:t>
+      </w:r>
+      <w:r>
+        <w:rPr>
+          <w:b/>
+          <w:color w:val="2D3B45"/>
+          <w:sz w:val="32"/>
+          <w:szCs w:val="32"/>
+        </w:rPr>
+        <w:t>L</w:t>
+      </w:r>
+      <w:r>
+        <w:rPr>
+          <w:b/>
+          <w:color w:val="2D3B45"/>
+          <w:sz w:val="32"/>
+          <w:szCs w:val="32"/>
+        </w:rPr>
+        <w:t xml:space="preserve">iterature </w:t>
+      </w:r>
+      <w:r>
+        <w:rPr>
+          <w:b/>
+          <w:color w:val="2D3B45"/>
+          <w:sz w:val="32"/>
+          <w:szCs w:val="32"/>
+        </w:rPr>
+        <w:t>R</w:t>
+      </w:r>
+      <w:r>
+        <w:rPr>
+          <w:b/>
+          <w:color w:val="2D3B45"/>
+          <w:sz w:val="32"/>
+          <w:szCs w:val="32"/>
+        </w:rPr>
+        <w:t>eview</w:t>
+      </w:r>
+    </w:p>
+    <w:p>
+      <w:pPr>
+        <w:pStyle w:val="NormalWeb"/>
+        <w:shd w:val="clear" w:color="auto" w:fill="FFFFFF"/>
+        <w:spacing w:before="0" w:beforeAutospacing="0" w:after="0" w:afterAutospacing="0"/>
+        <w:rPr>
+          <w:b/>
+          <w:color w:val="2D3B45"/>
+        </w:rPr>
+      </w:pPr>
+    </w:p>
+    <w:p>
+      <w:pPr>
+        <w:pStyle w:val="NormalWeb"/>
+        <w:shd w:val="clear" w:color="auto" w:fill="FFFFFF"/>
+        <w:spacing w:before="0" w:beforeAutospacing="0" w:after="0" w:afterAutospacing="0"/>
+        <w:rPr>
+          <w:color w:val="2D3B45"/>
+        </w:rPr>
+      </w:pPr>
+      <w:r>
+        <w:rPr>
+          <w:b/>
+          <w:color w:val="2D3B45"/>
+        </w:rPr>
+        <w:tab/>
+      </w:r>
+      <w:r>
+        <w:rPr>
+          <w:color w:val="2D3B45"/>
+        </w:rPr>
+        <w:t>We reviewed a variety of papers to get up to speed on Federated Learning and pretrained text models including:</w:t>
+      </w:r>
+    </w:p>
+    <w:p>
+      <w:pPr>
+        <w:pStyle w:val="NormalWeb"/>
+        <w:shd w:val="clear" w:color="auto" w:fill="FFFFFF"/>
+        <w:spacing w:before="0" w:beforeAutospacing="0" w:after="0" w:afterAutospacing="0"/>
+        <w:rPr>
+          <w:color w:val="2D3B45"/>
+        </w:rPr>
+      </w:pPr>
+    </w:p>
+    <w:p>
+      <w:pPr>
+        <w:pStyle w:val="NormalWeb"/>
+        <w:numPr>
+          <w:ilvl w:val="0"/>
+          <w:numId w:val="1"/>
+        </w:numPr>
+        <w:shd w:val="clear" w:color="auto" w:fill="FFFFFF"/>
+        <w:spacing w:before="0" w:beforeAutospacing="0" w:after="0" w:afterAutospacing="0"/>
+        <w:rPr>
+          <w:color w:val="2D3B45"/>
+        </w:rPr>
+      </w:pPr>
+      <w:r>
+        <w:rPr>
+          <w:color w:val="2D3B45"/>
+        </w:rPr>
+        <w:t>List papers…</w:t>
+      </w:r>
+    </w:p>
+    <w:p>
+      <w:pPr>
+        <w:pStyle w:val="NormalWeb"/>
+        <w:shd w:val="clear" w:color="auto" w:fill="FFFFFF"/>
+        <w:spacing w:before="0" w:beforeAutospacing="0" w:after="0" w:afterAutospacing="0"/>
+        <w:rPr>
+          <w:b/>
+          <w:color w:val="2D3B45"/>
+        </w:rPr>
+      </w:pPr>
+    </w:p>
+    <w:p>
+      <w:pPr>
+        <w:pStyle w:val="NormalWeb"/>
+        <w:shd w:val="clear" w:color="auto" w:fill="FFFFFF"/>
+        <w:spacing w:before="0" w:beforeAutospacing="0" w:after="0" w:afterAutospacing="0"/>
+        <w:rPr>
+          <w:b/>
+          <w:color w:val="2D3B45"/>
+          <w:sz w:val="32"/>
+          <w:szCs w:val="32"/>
+        </w:rPr>
+      </w:pPr>
+      <w:r>
+        <w:rPr>
+          <w:b/>
+          <w:color w:val="2D3B45"/>
+          <w:sz w:val="32"/>
+          <w:szCs w:val="32"/>
+        </w:rPr>
+        <w:t>Work-to-</w:t>
+      </w:r>
+      <w:r>
+        <w:rPr>
+          <w:b/>
+          <w:color w:val="2D3B45"/>
+          <w:sz w:val="32"/>
+          <w:szCs w:val="32"/>
+        </w:rPr>
+        <w:t>D</w:t>
+      </w:r>
+      <w:r>
+        <w:rPr>
+          <w:b/>
+          <w:color w:val="2D3B45"/>
+          <w:sz w:val="32"/>
+          <w:szCs w:val="32"/>
+        </w:rPr>
+        <w:t xml:space="preserve">ate / Data </w:t>
+      </w:r>
+      <w:r>
+        <w:rPr>
+          <w:b/>
+          <w:color w:val="2D3B45"/>
+          <w:sz w:val="32"/>
+          <w:szCs w:val="32"/>
+        </w:rPr>
+        <w:t>R</w:t>
+      </w:r>
+      <w:r>
+        <w:rPr>
+          <w:b/>
+          <w:color w:val="2D3B45"/>
+          <w:sz w:val="32"/>
+          <w:szCs w:val="32"/>
+        </w:rPr>
+        <w:t>eview</w:t>
+      </w:r>
+    </w:p>
+    <w:p>
+      <w:pPr>
+        <w:pStyle w:val="NormalWeb"/>
+        <w:shd w:val="clear" w:color="auto" w:fill="FFFFFF"/>
+        <w:spacing w:before="0" w:beforeAutospacing="0" w:after="0" w:afterAutospacing="0"/>
+        <w:rPr>
+          <w:b/>
+          <w:color w:val="2D3B45"/>
+        </w:rPr>
+      </w:pPr>
+    </w:p>
+    <w:p>
+      <w:pPr>
+        <w:shd w:val="clear" w:color="auto" w:fill="FFFFFF"/>
+        <w:jc w:val="both"/>
+        <w:rPr>
+          <w:rFonts w:ascii="Times New Roman" w:eastAsia="Times New Roman" w:hAnsi="Times New Roman" w:cs="Times New Roman"/>
+          <w:b/>
+          <w:color w:val="000000"/>
+        </w:rPr>
+      </w:pPr>
+      <w:r>
+        <w:rPr>
+          <w:rFonts w:ascii="Times New Roman" w:eastAsia="Times New Roman" w:hAnsi="Times New Roman" w:cs="Times New Roman"/>
+          <w:b/>
+          <w:color w:val="000000"/>
+        </w:rPr>
+        <w:t>Data Streams</w:t>
+      </w:r>
+    </w:p>
+    <w:p>
+      <w:pPr>
+        <w:shd w:val="clear" w:color="auto" w:fill="FFFFFF"/>
+        <w:jc w:val="both"/>
+        <w:rPr>
+          <w:rFonts w:ascii="Times New Roman" w:eastAsia="Times New Roman" w:hAnsi="Times New Roman" w:cs="Times New Roman"/>
+          <w:b/>
+          <w:color w:val="000000"/>
+        </w:rPr>
+      </w:pPr>
+    </w:p>
+    <w:p>
+      <w:pPr>
+        <w:shd w:val="clear" w:color="auto" w:fill="FFFFFF"/>
+        <w:ind w:firstLine="720"/>
+        <w:jc w:val="both"/>
+        <w:rPr>
+          <w:rFonts w:ascii="Times New Roman" w:hAnsi="Times New Roman" w:cs="Times New Roman"/>
+          <w:color w:val="000000"/>
+        </w:rPr>
+      </w:pPr>
+      <w:r>
+        <w:rPr>
+          <w:rFonts w:ascii="Times New Roman" w:eastAsia="Times New Roman" w:hAnsi="Times New Roman" w:cs="Times New Roman"/>
+          <w:color w:val="000000"/>
+        </w:rPr>
+        <w:t>Data for our research experiments is available</w:t>
+      </w:r>
+      <w:r>
+        <w:rPr>
+          <w:rFonts w:ascii="Times New Roman" w:eastAsia="Times New Roman" w:hAnsi="Times New Roman" w:cs="Times New Roman"/>
+          <w:color w:val="000000"/>
+        </w:rPr>
+        <w:t xml:space="preserve"> via the </w:t>
+      </w:r>
+      <w:hyperlink r:id="rId10" w:history="1">
+        <w:proofErr w:type="spellStart"/>
+        <w:r>
+          <w:rPr>
+            <w:rStyle w:val="Hyperlink"/>
+            <w:rFonts w:ascii="Times New Roman" w:eastAsia="Times New Roman" w:hAnsi="Times New Roman" w:cs="Times New Roman"/>
+          </w:rPr>
+          <w:t>tff.simulation.datasets</w:t>
+        </w:r>
+        <w:proofErr w:type="spellEnd"/>
+      </w:hyperlink>
+      <w:r>
+        <w:rPr>
+          <w:rFonts w:ascii="Times New Roman" w:eastAsia="Times New Roman" w:hAnsi="Times New Roman" w:cs="Times New Roman"/>
+          <w:color w:val="000000"/>
+        </w:rPr>
+        <w:t xml:space="preserve"> module in the </w:t>
+      </w:r>
+      <w:hyperlink r:id="rId11" w:history="1">
+        <w:r>
+          <w:rPr>
+            <w:rStyle w:val="Hyperlink"/>
+            <w:rFonts w:ascii="Times New Roman" w:eastAsia="Times New Roman" w:hAnsi="Times New Roman" w:cs="Times New Roman"/>
+          </w:rPr>
+          <w:t>Tensorflow Federated API</w:t>
+        </w:r>
+      </w:hyperlink>
+      <w:r>
+        <w:rPr>
+          <w:rFonts w:ascii="Times New Roman" w:eastAsia="Times New Roman" w:hAnsi="Times New Roman" w:cs="Times New Roman"/>
+          <w:color w:val="000000"/>
+        </w:rPr>
+        <w:t xml:space="preserve">.  The </w:t>
+      </w:r>
+      <w:hyperlink r:id="rId12" w:history="1">
+        <w:proofErr w:type="spellStart"/>
+        <w:r>
+          <w:rPr>
+            <w:rStyle w:val="Hyperlink"/>
+            <w:rFonts w:ascii="Times New Roman" w:eastAsia="Times New Roman" w:hAnsi="Times New Roman" w:cs="Times New Roman"/>
+          </w:rPr>
+          <w:t>tff.simulation.datasets.stackoverflow.load_data</w:t>
+        </w:r>
+        <w:proofErr w:type="spellEnd"/>
+        <w:r>
+          <w:rPr>
+            <w:rStyle w:val="Hyperlink"/>
+            <w:rFonts w:ascii="Times New Roman" w:eastAsia="Times New Roman" w:hAnsi="Times New Roman" w:cs="Times New Roman"/>
+          </w:rPr>
+          <w:t>()</w:t>
+        </w:r>
+      </w:hyperlink>
+      <w:r>
+        <w:rPr>
+          <w:rFonts w:ascii="Times New Roman" w:eastAsia="Times New Roman" w:hAnsi="Times New Roman" w:cs="Times New Roman"/>
+          <w:color w:val="000000"/>
+        </w:rPr>
+        <w:t xml:space="preserve"> method loads a mapping of clients (Stack Overflow </w:t>
+      </w:r>
+      <w:r>
+        <w:rPr>
+          <w:rFonts w:ascii="Times New Roman" w:eastAsia="Times New Roman" w:hAnsi="Times New Roman" w:cs="Times New Roman"/>
+          <w:color w:val="000000"/>
+        </w:rPr>
+        <w:t>u</w:t>
+      </w:r>
+      <w:r>
+        <w:rPr>
+          <w:rFonts w:ascii="Times New Roman" w:eastAsia="Times New Roman" w:hAnsi="Times New Roman" w:cs="Times New Roman"/>
+          <w:color w:val="000000"/>
+        </w:rPr>
+        <w:t xml:space="preserve">ser IDs) to examples (their posts and post metadata).  The </w:t>
+      </w:r>
+      <w:r>
+        <w:rPr>
+          <w:rFonts w:ascii="Times New Roman" w:eastAsia="Times New Roman" w:hAnsi="Times New Roman" w:cs="Times New Roman"/>
+          <w:color w:val="000000"/>
+        </w:rPr>
+        <w:lastRenderedPageBreak/>
+        <w:t xml:space="preserve">data is not brought into memory until training starts and is accessible in model-ready batches through the </w:t>
+      </w:r>
+      <w:hyperlink r:id="rId13" w:history="1">
+        <w:proofErr w:type="spellStart"/>
+        <w:r>
+          <w:rPr>
+            <w:rStyle w:val="Hyperlink"/>
+            <w:rFonts w:ascii="Times New Roman" w:eastAsia="Times New Roman" w:hAnsi="Times New Roman" w:cs="Times New Roman"/>
+          </w:rPr>
+          <w:t>tf.</w:t>
+        </w:r>
+        <w:proofErr w:type="gramStart"/>
+        <w:r>
+          <w:rPr>
+            <w:rStyle w:val="Hyperlink"/>
+            <w:rFonts w:ascii="Times New Roman" w:eastAsia="Times New Roman" w:hAnsi="Times New Roman" w:cs="Times New Roman"/>
+          </w:rPr>
+          <w:t>data.dataset</w:t>
+        </w:r>
+        <w:proofErr w:type="spellEnd"/>
+        <w:proofErr w:type="gramEnd"/>
+      </w:hyperlink>
+      <w:r>
+        <w:rPr>
+          <w:rFonts w:ascii="Times New Roman" w:eastAsia="Times New Roman" w:hAnsi="Times New Roman" w:cs="Times New Roman"/>
+          <w:color w:val="000000"/>
+        </w:rPr>
+        <w:t xml:space="preserve"> module</w:t>
+      </w:r>
+      <w:r>
+        <w:rPr>
+          <w:rFonts w:ascii="Times New Roman" w:eastAsia="Times New Roman" w:hAnsi="Times New Roman" w:cs="Times New Roman"/>
+          <w:color w:val="000000"/>
+        </w:rPr>
+        <w:t>.</w:t>
+      </w:r>
+    </w:p>
+    <w:p>
+      <w:pPr>
+        <w:shd w:val="clear" w:color="auto" w:fill="FFFFFF"/>
+        <w:jc w:val="both"/>
+        <w:rPr>
+          <w:rFonts w:ascii="Times New Roman" w:eastAsia="Times New Roman" w:hAnsi="Times New Roman" w:cs="Times New Roman"/>
+          <w:color w:val="000000"/>
+          <w:shd w:val="clear" w:color="auto" w:fill="FFFFFF"/>
+        </w:rPr>
+      </w:pPr>
+    </w:p>
+    <w:p>
+      <w:pPr>
+        <w:shd w:val="clear" w:color="auto" w:fill="FFFFFF"/>
+        <w:jc w:val="both"/>
+        <w:rPr>
+          <w:rFonts w:ascii="Times New Roman" w:eastAsia="Times New Roman" w:hAnsi="Times New Roman" w:cs="Times New Roman"/>
+          <w:b/>
+          <w:color w:val="000000"/>
+          <w:shd w:val="clear" w:color="auto" w:fill="FFFFFF"/>
+        </w:rPr>
+      </w:pPr>
+      <w:r>
+        <w:rPr>
+          <w:rFonts w:ascii="Times New Roman" w:eastAsia="Times New Roman" w:hAnsi="Times New Roman" w:cs="Times New Roman"/>
+          <w:b/>
+          <w:color w:val="000000"/>
+          <w:shd w:val="clear" w:color="auto" w:fill="FFFFFF"/>
+        </w:rPr>
+        <w:t>Data Size and Attributes</w:t>
+      </w:r>
+    </w:p>
+    <w:p>
+      <w:pPr>
+        <w:shd w:val="clear" w:color="auto" w:fill="FFFFFF"/>
+        <w:jc w:val="both"/>
+        <w:rPr>
+          <w:rFonts w:ascii="Times New Roman" w:eastAsia="Times New Roman" w:hAnsi="Times New Roman" w:cs="Times New Roman"/>
+          <w:b/>
+          <w:color w:val="000000"/>
+          <w:shd w:val="clear" w:color="auto" w:fill="FFFFFF"/>
+        </w:rPr>
+      </w:pPr>
+    </w:p>
+    <w:p>
+      <w:pPr>
+        <w:shd w:val="clear" w:color="auto" w:fill="FFFFFF"/>
+        <w:jc w:val="both"/>
+        <w:rPr>
+          <w:rFonts w:ascii="Times New Roman" w:eastAsia="Times New Roman" w:hAnsi="Times New Roman" w:cs="Times New Roman"/>
+          <w:color w:val="000000"/>
+          <w:shd w:val="clear" w:color="auto" w:fill="FFFFFF"/>
+        </w:rPr>
+      </w:pPr>
+      <w:r>
+        <w:rPr>
+          <w:rFonts w:ascii="Times New Roman" w:eastAsia="Times New Roman" w:hAnsi="Times New Roman" w:cs="Times New Roman"/>
+          <w:b/>
+          <w:color w:val="000000"/>
+          <w:shd w:val="clear" w:color="auto" w:fill="FFFFFF"/>
+        </w:rPr>
+        <w:tab/>
+      </w:r>
+      <w:r>
+        <w:rPr>
+          <w:rFonts w:ascii="Times New Roman" w:eastAsia="Times New Roman" w:hAnsi="Times New Roman" w:cs="Times New Roman"/>
+          <w:color w:val="000000"/>
+          <w:shd w:val="clear" w:color="auto" w:fill="FFFFFF"/>
+        </w:rPr>
+        <w:t xml:space="preserve">The data contains the full body text of all Stack Overflow </w:t>
+      </w:r>
+      <w:r>
+        <w:rPr>
+          <w:rFonts w:ascii="Times New Roman" w:eastAsia="Times New Roman" w:hAnsi="Times New Roman" w:cs="Times New Roman"/>
+          <w:color w:val="000000"/>
+          <w:shd w:val="clear" w:color="auto" w:fill="FFFFFF"/>
+        </w:rPr>
+        <w:t>q</w:t>
+      </w:r>
+      <w:r>
+        <w:rPr>
+          <w:rFonts w:ascii="Times New Roman" w:eastAsia="Times New Roman" w:hAnsi="Times New Roman" w:cs="Times New Roman"/>
+          <w:color w:val="000000"/>
+          <w:shd w:val="clear" w:color="auto" w:fill="FFFFFF"/>
+        </w:rPr>
+        <w:t xml:space="preserve">uestions and </w:t>
+      </w:r>
+      <w:r>
+        <w:rPr>
+          <w:rFonts w:ascii="Times New Roman" w:eastAsia="Times New Roman" w:hAnsi="Times New Roman" w:cs="Times New Roman"/>
+          <w:color w:val="000000"/>
+          <w:shd w:val="clear" w:color="auto" w:fill="FFFFFF"/>
+        </w:rPr>
+        <w:t>a</w:t>
+      </w:r>
+      <w:r>
+        <w:rPr>
+          <w:rFonts w:ascii="Times New Roman" w:eastAsia="Times New Roman" w:hAnsi="Times New Roman" w:cs="Times New Roman"/>
+          <w:color w:val="000000"/>
+          <w:shd w:val="clear" w:color="auto" w:fill="FFFFFF"/>
+        </w:rPr>
+        <w:t>nswers</w:t>
+      </w:r>
+      <w:r>
+        <w:rPr>
+          <w:rFonts w:ascii="Times New Roman" w:eastAsia="Times New Roman" w:hAnsi="Times New Roman" w:cs="Times New Roman"/>
+          <w:color w:val="000000"/>
+          <w:shd w:val="clear" w:color="auto" w:fill="FFFFFF"/>
+        </w:rPr>
+        <w:t xml:space="preserve"> along with metadata.  T</w:t>
+      </w:r>
+      <w:r>
+        <w:rPr>
+          <w:rFonts w:ascii="Times New Roman" w:eastAsia="Times New Roman" w:hAnsi="Times New Roman" w:cs="Times New Roman"/>
+          <w:color w:val="000000"/>
+          <w:shd w:val="clear" w:color="auto" w:fill="FFFFFF"/>
+        </w:rPr>
+        <w:t xml:space="preserve">he API pointer is updated quarterly.  The </w:t>
+      </w:r>
+      <w:r>
+        <w:rPr>
+          <w:rFonts w:ascii="Times New Roman" w:eastAsia="Times New Roman" w:hAnsi="Times New Roman" w:cs="Times New Roman"/>
+          <w:color w:val="000000"/>
+          <w:shd w:val="clear" w:color="auto" w:fill="FFFFFF"/>
+        </w:rPr>
+        <w:t>m</w:t>
+      </w:r>
+      <w:r>
+        <w:rPr>
+          <w:rFonts w:ascii="Times New Roman" w:eastAsia="Times New Roman" w:hAnsi="Times New Roman" w:cs="Times New Roman"/>
+          <w:color w:val="000000"/>
+          <w:shd w:val="clear" w:color="auto" w:fill="FFFFFF"/>
+        </w:rPr>
+        <w:t>etadata includes:</w:t>
+      </w:r>
+    </w:p>
+    <w:p>
+      <w:pPr>
+        <w:shd w:val="clear" w:color="auto" w:fill="FFFFFF"/>
+        <w:jc w:val="both"/>
+        <w:rPr>
+          <w:rFonts w:ascii="Times New Roman" w:eastAsia="Times New Roman" w:hAnsi="Times New Roman" w:cs="Times New Roman"/>
+          <w:color w:val="000000"/>
+          <w:shd w:val="clear" w:color="auto" w:fill="FFFFFF"/>
+        </w:rPr>
+      </w:pPr>
+    </w:p>
+    <w:p>
+      <w:pPr>
+        <w:numPr>
+          <w:ilvl w:val="0"/>
+          <w:numId w:val="2"/>
+        </w:numPr>
+        <w:shd w:val="clear" w:color="auto" w:fill="FFFFFF"/>
+        <w:jc w:val="both"/>
+        <w:rPr>
+          <w:rFonts w:ascii="Times New Roman" w:eastAsia="Times New Roman" w:hAnsi="Times New Roman" w:cs="Times New Roman"/>
+          <w:color w:val="000000"/>
+          <w:shd w:val="clear" w:color="auto" w:fill="FFFFFF"/>
+        </w:rPr>
+      </w:pPr>
+      <w:r>
+        <w:rPr>
+          <w:rFonts w:ascii="Times New Roman" w:eastAsia="Times New Roman" w:hAnsi="Times New Roman" w:cs="Times New Roman"/>
+          <w:color w:val="000000"/>
+          <w:shd w:val="clear" w:color="auto" w:fill="FFFFFF"/>
+        </w:rPr>
+        <w:t>Creation date</w:t>
+      </w:r>
+    </w:p>
+    <w:p>
+      <w:pPr>
+        <w:numPr>
+          <w:ilvl w:val="0"/>
+          <w:numId w:val="2"/>
+        </w:numPr>
+        <w:shd w:val="clear" w:color="auto" w:fill="FFFFFF"/>
+        <w:jc w:val="both"/>
+        <w:rPr>
+          <w:rFonts w:ascii="Times New Roman" w:eastAsia="Times New Roman" w:hAnsi="Times New Roman" w:cs="Times New Roman"/>
+          <w:color w:val="000000"/>
+          <w:shd w:val="clear" w:color="auto" w:fill="FFFFFF"/>
+        </w:rPr>
+      </w:pPr>
+      <w:r>
+        <w:rPr>
+          <w:rFonts w:ascii="Times New Roman" w:eastAsia="Times New Roman" w:hAnsi="Times New Roman" w:cs="Times New Roman"/>
+          <w:color w:val="000000"/>
+          <w:shd w:val="clear" w:color="auto" w:fill="FFFFFF"/>
+        </w:rPr>
+        <w:t>Question title</w:t>
+      </w:r>
+    </w:p>
+    <w:p>
+      <w:pPr>
+        <w:numPr>
+          <w:ilvl w:val="0"/>
+          <w:numId w:val="2"/>
+        </w:numPr>
+        <w:shd w:val="clear" w:color="auto" w:fill="FFFFFF"/>
+        <w:jc w:val="both"/>
+        <w:rPr>
+          <w:rFonts w:ascii="Times New Roman" w:eastAsia="Times New Roman" w:hAnsi="Times New Roman" w:cs="Times New Roman"/>
+          <w:color w:val="000000"/>
+          <w:shd w:val="clear" w:color="auto" w:fill="FFFFFF"/>
+        </w:rPr>
+      </w:pPr>
+      <w:r>
+        <w:rPr>
+          <w:rFonts w:ascii="Times New Roman" w:eastAsia="Times New Roman" w:hAnsi="Times New Roman" w:cs="Times New Roman"/>
+          <w:color w:val="000000"/>
+          <w:shd w:val="clear" w:color="auto" w:fill="FFFFFF"/>
+        </w:rPr>
+        <w:t>Question tags</w:t>
+      </w:r>
+    </w:p>
+    <w:p>
+      <w:pPr>
+        <w:numPr>
+          <w:ilvl w:val="0"/>
+          <w:numId w:val="2"/>
+        </w:numPr>
+        <w:shd w:val="clear" w:color="auto" w:fill="FFFFFF"/>
+        <w:jc w:val="both"/>
+        <w:rPr>
+          <w:rFonts w:ascii="Times New Roman" w:eastAsia="Times New Roman" w:hAnsi="Times New Roman" w:cs="Times New Roman"/>
+          <w:color w:val="000000"/>
+          <w:shd w:val="clear" w:color="auto" w:fill="FFFFFF"/>
+        </w:rPr>
+      </w:pPr>
+      <w:r>
+        <w:rPr>
+          <w:rFonts w:ascii="Times New Roman" w:eastAsia="Times New Roman" w:hAnsi="Times New Roman" w:cs="Times New Roman"/>
+          <w:color w:val="000000"/>
+          <w:shd w:val="clear" w:color="auto" w:fill="FFFFFF"/>
+        </w:rPr>
+        <w:t>Question score</w:t>
+      </w:r>
+    </w:p>
+    <w:p>
+      <w:pPr>
+        <w:numPr>
+          <w:ilvl w:val="0"/>
+          <w:numId w:val="2"/>
+        </w:numPr>
+        <w:shd w:val="clear" w:color="auto" w:fill="FFFFFF"/>
+        <w:jc w:val="both"/>
+        <w:rPr>
+          <w:rFonts w:ascii="Times New Roman" w:eastAsia="Times New Roman" w:hAnsi="Times New Roman" w:cs="Times New Roman"/>
+          <w:color w:val="000000"/>
+          <w:shd w:val="clear" w:color="auto" w:fill="FFFFFF"/>
+        </w:rPr>
+      </w:pPr>
+      <w:r>
+        <w:rPr>
+          <w:rFonts w:ascii="Times New Roman" w:eastAsia="Times New Roman" w:hAnsi="Times New Roman" w:cs="Times New Roman"/>
+          <w:color w:val="000000"/>
+          <w:shd w:val="clear" w:color="auto" w:fill="FFFFFF"/>
+        </w:rPr>
+        <w:t>Type (Question or Answer)</w:t>
+      </w:r>
+    </w:p>
+    <w:p>
+      <w:pPr>
+        <w:shd w:val="clear" w:color="auto" w:fill="FFFFFF"/>
+        <w:jc w:val="both"/>
+        <w:rPr>
+          <w:rFonts w:ascii="Times New Roman" w:eastAsia="Times New Roman" w:hAnsi="Times New Roman" w:cs="Times New Roman"/>
+          <w:color w:val="000000"/>
+          <w:shd w:val="clear" w:color="auto" w:fill="FFFFFF"/>
+        </w:rPr>
+      </w:pPr>
+    </w:p>
+    <w:p>
+      <w:pPr>
+        <w:shd w:val="clear" w:color="auto" w:fill="FFFFFF"/>
+        <w:ind w:left="360"/>
+        <w:jc w:val="both"/>
+        <w:rPr>
+          <w:rFonts w:ascii="Times New Roman" w:eastAsia="Times New Roman" w:hAnsi="Times New Roman" w:cs="Times New Roman"/>
+          <w:color w:val="000000"/>
+          <w:shd w:val="clear" w:color="auto" w:fill="FFFFFF"/>
+        </w:rPr>
+      </w:pPr>
+      <w:r>
+        <w:rPr>
+          <w:rFonts w:ascii="Times New Roman" w:eastAsia="Times New Roman" w:hAnsi="Times New Roman" w:cs="Times New Roman"/>
+          <w:color w:val="000000"/>
+          <w:shd w:val="clear" w:color="auto" w:fill="FFFFFF"/>
+        </w:rPr>
+        <w:t>The data is split into train, validation, and test sets with:</w:t>
+      </w:r>
+    </w:p>
+    <w:p>
+      <w:pPr>
+        <w:shd w:val="clear" w:color="auto" w:fill="FFFFFF"/>
+        <w:ind w:left="360"/>
+        <w:jc w:val="both"/>
+        <w:rPr>
+          <w:rFonts w:ascii="Times New Roman" w:eastAsia="Times New Roman" w:hAnsi="Times New Roman" w:cs="Times New Roman"/>
+          <w:color w:val="000000"/>
+          <w:shd w:val="clear" w:color="auto" w:fill="FFFFFF"/>
+        </w:rPr>
+      </w:pPr>
+    </w:p>
+    <w:p>
+      <w:pPr>
+        <w:numPr>
+          <w:ilvl w:val="0"/>
+          <w:numId w:val="3"/>
+        </w:numPr>
+        <w:shd w:val="clear" w:color="auto" w:fill="FFFFFF"/>
+        <w:jc w:val="both"/>
+        <w:rPr>
+          <w:rFonts w:ascii="Times New Roman" w:eastAsia="Times New Roman" w:hAnsi="Times New Roman" w:cs="Times New Roman"/>
+          <w:color w:val="000000"/>
+          <w:shd w:val="clear" w:color="auto" w:fill="FFFFFF"/>
+        </w:rPr>
+      </w:pPr>
+      <w:r>
+        <w:rPr>
+          <w:rFonts w:ascii="Times New Roman" w:eastAsia="Times New Roman" w:hAnsi="Times New Roman" w:cs="Times New Roman"/>
+          <w:color w:val="000000"/>
+          <w:shd w:val="clear" w:color="auto" w:fill="FFFFFF"/>
+        </w:rPr>
+        <w:t>Train: 342,477 distinct users and 135,818,730 examples.</w:t>
+      </w:r>
+    </w:p>
+    <w:p>
+      <w:pPr>
+        <w:numPr>
+          <w:ilvl w:val="0"/>
+          <w:numId w:val="3"/>
+        </w:numPr>
+        <w:shd w:val="clear" w:color="auto" w:fill="FFFFFF"/>
+        <w:jc w:val="both"/>
+        <w:rPr>
+          <w:rFonts w:ascii="Times New Roman" w:eastAsia="Times New Roman" w:hAnsi="Times New Roman" w:cs="Times New Roman"/>
+          <w:color w:val="000000"/>
+          <w:shd w:val="clear" w:color="auto" w:fill="FFFFFF"/>
+        </w:rPr>
+      </w:pPr>
+      <w:r>
+        <w:rPr>
+          <w:rFonts w:ascii="Times New Roman" w:eastAsia="Times New Roman" w:hAnsi="Times New Roman" w:cs="Times New Roman"/>
+          <w:color w:val="000000"/>
+          <w:shd w:val="clear" w:color="auto" w:fill="FFFFFF"/>
+        </w:rPr>
+        <w:t>Validation: 38,758 distinct users and 16,491,230 examples.</w:t>
+      </w:r>
+    </w:p>
+    <w:p>
+      <w:pPr>
+        <w:numPr>
+          <w:ilvl w:val="0"/>
+          <w:numId w:val="3"/>
+        </w:numPr>
+        <w:shd w:val="clear" w:color="auto" w:fill="FFFFFF"/>
+        <w:jc w:val="both"/>
+        <w:rPr>
+          <w:rFonts w:ascii="Times New Roman" w:eastAsia="Times New Roman" w:hAnsi="Times New Roman" w:cs="Times New Roman"/>
+          <w:color w:val="000000"/>
+          <w:shd w:val="clear" w:color="auto" w:fill="FFFFFF"/>
+        </w:rPr>
+      </w:pPr>
+      <w:r>
+        <w:rPr>
+          <w:rFonts w:ascii="Times New Roman" w:eastAsia="Times New Roman" w:hAnsi="Times New Roman" w:cs="Times New Roman"/>
+          <w:color w:val="000000"/>
+          <w:shd w:val="clear" w:color="auto" w:fill="FFFFFF"/>
+        </w:rPr>
+        <w:t>Test: 204,088 distinct users and 16,586,035 examples.</w:t>
+      </w:r>
+    </w:p>
+    <w:p>
+      <w:pPr>
+        <w:shd w:val="clear" w:color="auto" w:fill="FFFFFF"/>
+        <w:jc w:val="both"/>
+        <w:rPr>
+          <w:rFonts w:ascii="Times New Roman" w:eastAsia="Times New Roman" w:hAnsi="Times New Roman" w:cs="Times New Roman"/>
+          <w:color w:val="000000"/>
+          <w:shd w:val="clear" w:color="auto" w:fill="FFFFFF"/>
+        </w:rPr>
+      </w:pPr>
+    </w:p>
+    <w:p>
+      <w:pPr>
+        <w:shd w:val="clear" w:color="auto" w:fill="FFFFFF"/>
+        <w:jc w:val="both"/>
+        <w:rPr>
+          <w:rFonts w:ascii="Times New Roman" w:eastAsia="Times New Roman" w:hAnsi="Times New Roman" w:cs="Times New Roman"/>
+          <w:b/>
+          <w:color w:val="000000"/>
+          <w:shd w:val="clear" w:color="auto" w:fill="FFFFFF"/>
+        </w:rPr>
+      </w:pPr>
+      <w:r>
+        <w:rPr>
+          <w:rFonts w:ascii="Times New Roman" w:eastAsia="Times New Roman" w:hAnsi="Times New Roman" w:cs="Times New Roman"/>
+          <w:b/>
+          <w:color w:val="000000"/>
+          <w:shd w:val="clear" w:color="auto" w:fill="FFFFFF"/>
+        </w:rPr>
+        <w:t>Data Location</w:t>
+      </w:r>
+    </w:p>
+    <w:p>
+      <w:pPr>
+        <w:shd w:val="clear" w:color="auto" w:fill="FFFFFF"/>
+        <w:jc w:val="both"/>
+        <w:rPr>
+          <w:rFonts w:ascii="Times New Roman" w:eastAsia="Times New Roman" w:hAnsi="Times New Roman" w:cs="Times New Roman"/>
+          <w:b/>
+          <w:color w:val="000000"/>
+          <w:shd w:val="clear" w:color="auto" w:fill="FFFFFF"/>
+        </w:rPr>
+      </w:pPr>
+    </w:p>
+    <w:p>
+      <w:pPr>
+        <w:shd w:val="clear" w:color="auto" w:fill="FFFFFF"/>
+        <w:ind w:firstLine="720"/>
+        <w:jc w:val="both"/>
+        <w:rPr>
+          <w:rFonts w:ascii="Times New Roman" w:hAnsi="Times New Roman" w:cs="Times New Roman"/>
+          <w:color w:val="000000"/>
+        </w:rPr>
+      </w:pPr>
+      <w:r>
+        <w:rPr>
+          <w:rFonts w:ascii="Times New Roman" w:eastAsia="Times New Roman" w:hAnsi="Times New Roman" w:cs="Times New Roman"/>
+          <w:color w:val="000000"/>
+          <w:shd w:val="clear" w:color="auto" w:fill="FFFFFF"/>
+        </w:rPr>
+        <w:t xml:space="preserve">The data is hosted by Kaggle and made available through </w:t>
+      </w:r>
+      <w:r>
+        <w:rPr>
+          <w:rFonts w:ascii="Times New Roman" w:eastAsia="Times New Roman" w:hAnsi="Times New Roman" w:cs="Times New Roman"/>
+          <w:color w:val="000000"/>
+        </w:rPr>
+        <w:t xml:space="preserve">the </w:t>
+      </w:r>
+      <w:hyperlink r:id="rId14" w:history="1">
+        <w:proofErr w:type="spellStart"/>
+        <w:r>
+          <w:rPr>
+            <w:rStyle w:val="Hyperlink"/>
+            <w:rFonts w:ascii="Times New Roman" w:eastAsia="Times New Roman" w:hAnsi="Times New Roman" w:cs="Times New Roman"/>
+          </w:rPr>
+          <w:t>tff.simulation.datasets</w:t>
+        </w:r>
+        <w:proofErr w:type="spellEnd"/>
+      </w:hyperlink>
+      <w:r>
+        <w:rPr>
+          <w:rFonts w:ascii="Times New Roman" w:eastAsia="Times New Roman" w:hAnsi="Times New Roman" w:cs="Times New Roman"/>
+          <w:color w:val="000000"/>
+        </w:rPr>
+        <w:t xml:space="preserve"> module in the </w:t>
+      </w:r>
+      <w:hyperlink r:id="rId15" w:history="1">
+        <w:r>
+          <w:rPr>
+            <w:rStyle w:val="Hyperlink"/>
+            <w:rFonts w:ascii="Times New Roman" w:eastAsia="Times New Roman" w:hAnsi="Times New Roman" w:cs="Times New Roman"/>
+          </w:rPr>
+          <w:t>Tensorflow API</w:t>
+        </w:r>
+      </w:hyperlink>
+      <w:r>
+        <w:rPr>
+          <w:rFonts w:ascii="Times New Roman" w:eastAsia="Times New Roman" w:hAnsi="Times New Roman" w:cs="Times New Roman"/>
+          <w:color w:val="000000"/>
+        </w:rPr>
+        <w:t xml:space="preserve">.  Stack Overflow owns the data and has </w:t>
+      </w:r>
+      <w:r>
+        <w:rPr>
+          <w:rFonts w:ascii="Times New Roman" w:eastAsia="Times New Roman" w:hAnsi="Times New Roman" w:cs="Times New Roman"/>
+          <w:color w:val="000000"/>
+        </w:rPr>
+        <w:t>released the</w:t>
+      </w:r>
+      <w:r>
+        <w:rPr>
+          <w:rFonts w:ascii="Times New Roman" w:eastAsia="Times New Roman" w:hAnsi="Times New Roman" w:cs="Times New Roman"/>
+          <w:color w:val="000000"/>
+        </w:rPr>
+        <w:t xml:space="preserve"> data </w:t>
+      </w:r>
+      <w:r>
+        <w:rPr>
+          <w:rFonts w:ascii="Times New Roman" w:eastAsia="Times New Roman" w:hAnsi="Times New Roman" w:cs="Times New Roman"/>
+          <w:color w:val="000000"/>
+        </w:rPr>
+        <w:t>under</w:t>
+      </w:r>
+      <w:r>
+        <w:rPr>
+          <w:rFonts w:ascii="Times New Roman" w:eastAsia="Times New Roman" w:hAnsi="Times New Roman" w:cs="Times New Roman"/>
+          <w:color w:val="000000"/>
+        </w:rPr>
+        <w:t xml:space="preserve"> the </w:t>
+      </w:r>
+      <w:hyperlink r:id="rId16" w:history="1">
+        <w:r>
+          <w:rPr>
+            <w:rStyle w:val="Hyperlink"/>
+            <w:rFonts w:ascii="Times New Roman" w:eastAsia="Times New Roman" w:hAnsi="Times New Roman" w:cs="Times New Roman"/>
+          </w:rPr>
+          <w:t>CC BY-SA 3.0</w:t>
+        </w:r>
+      </w:hyperlink>
+      <w:r>
+        <w:rPr>
+          <w:rFonts w:ascii="Times New Roman" w:eastAsia="Times New Roman" w:hAnsi="Times New Roman" w:cs="Times New Roman"/>
+          <w:color w:val="000000"/>
+        </w:rPr>
+        <w:t xml:space="preserve"> license.</w:t>
+      </w:r>
+    </w:p>
+    <w:p>
+      <w:pPr>
+        <w:shd w:val="clear" w:color="auto" w:fill="FFFFFF"/>
+        <w:jc w:val="both"/>
+        <w:rPr>
+          <w:rFonts w:ascii="Times New Roman" w:eastAsia="Times New Roman" w:hAnsi="Times New Roman" w:cs="Times New Roman"/>
+          <w:color w:val="000000"/>
+          <w:shd w:val="clear" w:color="auto" w:fill="FFFFFF"/>
+        </w:rPr>
+      </w:pPr>
+    </w:p>
+    <w:p>
+      <w:pPr>
+        <w:shd w:val="clear" w:color="auto" w:fill="FFFFFF"/>
+        <w:jc w:val="both"/>
+        <w:rPr>
+          <w:rFonts w:ascii="Times New Roman" w:eastAsia="Times New Roman" w:hAnsi="Times New Roman" w:cs="Times New Roman"/>
+          <w:b/>
+          <w:color w:val="000000"/>
+          <w:shd w:val="clear" w:color="auto" w:fill="FFFFFF"/>
+        </w:rPr>
+      </w:pPr>
+      <w:r>
+        <w:rPr>
+          <w:rFonts w:ascii="Times New Roman" w:eastAsia="Times New Roman" w:hAnsi="Times New Roman" w:cs="Times New Roman"/>
+          <w:b/>
+          <w:color w:val="000000"/>
+          <w:shd w:val="clear" w:color="auto" w:fill="FFFFFF"/>
+        </w:rPr>
+        <w:t>Access Software</w:t>
+      </w:r>
+    </w:p>
+    <w:p>
+      <w:pPr>
+        <w:shd w:val="clear" w:color="auto" w:fill="FFFFFF"/>
+        <w:jc w:val="both"/>
+        <w:rPr>
+          <w:rFonts w:ascii="Times New Roman" w:eastAsia="Times New Roman" w:hAnsi="Times New Roman" w:cs="Times New Roman"/>
+          <w:b/>
+          <w:color w:val="000000"/>
+          <w:shd w:val="clear" w:color="auto" w:fill="FFFFFF"/>
+        </w:rPr>
+      </w:pPr>
+    </w:p>
+    <w:p>
+      <w:pPr>
+        <w:shd w:val="clear" w:color="auto" w:fill="FFFFFF"/>
+        <w:jc w:val="both"/>
+        <w:rPr>
+          <w:rFonts w:ascii="Times New Roman" w:eastAsia="Times New Roman" w:hAnsi="Times New Roman" w:cs="Times New Roman"/>
+          <w:color w:val="000000"/>
+          <w:shd w:val="clear" w:color="auto" w:fill="FFFFFF"/>
+        </w:rPr>
+      </w:pPr>
+      <w:r>
+        <w:rPr>
+          <w:rFonts w:ascii="Times New Roman" w:eastAsia="Times New Roman" w:hAnsi="Times New Roman" w:cs="Times New Roman"/>
+          <w:b/>
+          <w:color w:val="000000"/>
+          <w:shd w:val="clear" w:color="auto" w:fill="FFFFFF"/>
+        </w:rPr>
+        <w:tab/>
+      </w:r>
+      <w:r>
+        <w:rPr>
+          <w:rFonts w:ascii="Times New Roman" w:eastAsia="Times New Roman" w:hAnsi="Times New Roman" w:cs="Times New Roman"/>
+          <w:color w:val="000000"/>
+          <w:shd w:val="clear" w:color="auto" w:fill="FFFFFF"/>
+        </w:rPr>
+        <w:t>T</w:t>
+      </w:r>
+      <w:r>
+        <w:rPr>
+          <w:rFonts w:ascii="Times New Roman" w:eastAsia="Times New Roman" w:hAnsi="Times New Roman" w:cs="Times New Roman"/>
+          <w:color w:val="000000"/>
+          <w:shd w:val="clear" w:color="auto" w:fill="FFFFFF"/>
+        </w:rPr>
+        <w:t xml:space="preserve">he </w:t>
+      </w:r>
+      <w:hyperlink r:id="rId17" w:history="1">
+        <w:r>
+          <w:rPr>
+            <w:rStyle w:val="Hyperlink"/>
+            <w:rFonts w:ascii="Times New Roman" w:eastAsia="Times New Roman" w:hAnsi="Times New Roman" w:cs="Times New Roman"/>
+          </w:rPr>
+          <w:t xml:space="preserve">Tensorflow </w:t>
+        </w:r>
+        <w:r>
+          <w:rPr>
+            <w:rStyle w:val="Hyperlink"/>
+            <w:rFonts w:ascii="Times New Roman" w:eastAsia="Times New Roman" w:hAnsi="Times New Roman" w:cs="Times New Roman"/>
+          </w:rPr>
+          <w:t xml:space="preserve">Python </w:t>
+        </w:r>
+        <w:r>
+          <w:rPr>
+            <w:rStyle w:val="Hyperlink"/>
+            <w:rFonts w:ascii="Times New Roman" w:eastAsia="Times New Roman" w:hAnsi="Times New Roman" w:cs="Times New Roman"/>
+          </w:rPr>
+          <w:t>API</w:t>
+        </w:r>
+      </w:hyperlink>
+      <w:r>
+        <w:rPr>
+          <w:rFonts w:ascii="Times New Roman" w:eastAsia="Times New Roman" w:hAnsi="Times New Roman" w:cs="Times New Roman"/>
+          <w:color w:val="000000"/>
+        </w:rPr>
+        <w:t xml:space="preserve"> provides </w:t>
+      </w:r>
+      <w:r>
+        <w:rPr>
+          <w:rFonts w:ascii="Times New Roman" w:eastAsia="Times New Roman" w:hAnsi="Times New Roman" w:cs="Times New Roman"/>
+          <w:color w:val="000000"/>
+        </w:rPr>
+        <w:t xml:space="preserve">access to the data.  Using Python, we will able to load, explore, and construct models using the Stack Overflow dataset.  The </w:t>
+      </w:r>
+      <w:hyperlink r:id="rId18" w:history="1">
+        <w:proofErr w:type="spellStart"/>
+        <w:r>
+          <w:rPr>
+            <w:rStyle w:val="Hyperlink"/>
+            <w:rFonts w:ascii="Times New Roman" w:eastAsia="Times New Roman" w:hAnsi="Times New Roman" w:cs="Times New Roman"/>
+          </w:rPr>
+          <w:t>tf.</w:t>
+        </w:r>
+        <w:proofErr w:type="gramStart"/>
+        <w:r>
+          <w:rPr>
+            <w:rStyle w:val="Hyperlink"/>
+            <w:rFonts w:ascii="Times New Roman" w:eastAsia="Times New Roman" w:hAnsi="Times New Roman" w:cs="Times New Roman"/>
+          </w:rPr>
+          <w:t>data.dataset</w:t>
+        </w:r>
+        <w:proofErr w:type="spellEnd"/>
+        <w:proofErr w:type="gramEnd"/>
+      </w:hyperlink>
+      <w:r>
+        <w:rPr>
+          <w:rFonts w:ascii="Times New Roman" w:eastAsia="Times New Roman" w:hAnsi="Times New Roman" w:cs="Times New Roman"/>
+          <w:color w:val="000000"/>
+        </w:rPr>
+        <w:t xml:space="preserve"> module makes loading and training efficient by generating data samples in batches rather than requiring pulling the entire dataset into memory.  This will enable analysis and model development using standard Python tools and the Google </w:t>
+      </w:r>
+      <w:proofErr w:type="spellStart"/>
+      <w:r>
+        <w:rPr>
+          <w:rFonts w:ascii="Times New Roman" w:eastAsia="Times New Roman" w:hAnsi="Times New Roman" w:cs="Times New Roman"/>
+          <w:color w:val="000000"/>
+        </w:rPr>
+        <w:t>Colab</w:t>
+      </w:r>
+      <w:proofErr w:type="spellEnd"/>
+      <w:r>
+        <w:rPr>
+          <w:rFonts w:ascii="Times New Roman" w:eastAsia="Times New Roman" w:hAnsi="Times New Roman" w:cs="Times New Roman"/>
+          <w:color w:val="000000"/>
+        </w:rPr>
+        <w:t xml:space="preserve"> notebook environment.</w:t>
+      </w:r>
+    </w:p>
+    <w:p>
+      <w:pPr>
+        <w:pStyle w:val="NormalWeb"/>
+        <w:shd w:val="clear" w:color="auto" w:fill="FFFFFF"/>
+        <w:spacing w:before="0" w:beforeAutospacing="0" w:after="0" w:afterAutospacing="0"/>
+        <w:rPr>
+          <w:b/>
+          <w:color w:val="2D3B45"/>
+        </w:rPr>
+      </w:pPr>
+    </w:p>
+    <w:p>
+      <w:pPr>
+        <w:pStyle w:val="NormalWeb"/>
+        <w:shd w:val="clear" w:color="auto" w:fill="FFFFFF"/>
+        <w:spacing w:before="0" w:beforeAutospacing="0" w:after="0" w:afterAutospacing="0"/>
+        <w:rPr>
+          <w:b/>
+          <w:color w:val="2D3B45"/>
+          <w:sz w:val="32"/>
+          <w:szCs w:val="32"/>
+        </w:rPr>
+      </w:pPr>
+      <w:r>
+        <w:rPr>
+          <w:b/>
+          <w:color w:val="2D3B45"/>
+          <w:sz w:val="32"/>
+          <w:szCs w:val="32"/>
+        </w:rPr>
+        <w:t xml:space="preserve">Proposed </w:t>
+      </w:r>
+      <w:r>
+        <w:rPr>
+          <w:b/>
+          <w:color w:val="2D3B45"/>
+          <w:sz w:val="32"/>
+          <w:szCs w:val="32"/>
+        </w:rPr>
+        <w:t>S</w:t>
+      </w:r>
+      <w:r>
+        <w:rPr>
+          <w:b/>
+          <w:color w:val="2D3B45"/>
+          <w:sz w:val="32"/>
+          <w:szCs w:val="32"/>
+        </w:rPr>
+        <w:t xml:space="preserve">olutions </w:t>
+      </w:r>
+    </w:p>
+    <w:p>
+      <w:pPr>
+        <w:pStyle w:val="NormalWeb"/>
+        <w:shd w:val="clear" w:color="auto" w:fill="FFFFFF"/>
+        <w:spacing w:before="0" w:beforeAutospacing="0" w:after="0" w:afterAutospacing="0"/>
+        <w:rPr>
+          <w:b/>
+          <w:color w:val="2D3B45"/>
+          <w:sz w:val="32"/>
+          <w:szCs w:val="32"/>
+        </w:rPr>
+      </w:pPr>
+    </w:p>
+    <w:p>
+      <w:pPr>
+        <w:pStyle w:val="NormalWeb"/>
+        <w:shd w:val="clear" w:color="auto" w:fill="FFFFFF"/>
+        <w:spacing w:before="0" w:beforeAutospacing="0" w:after="0" w:afterAutospacing="0"/>
+        <w:ind w:firstLine="720"/>
+        <w:rPr>
+          <w:color w:val="2D3B45"/>
+        </w:rPr>
+      </w:pPr>
+      <w:r>
+        <w:rPr>
+          <w:color w:val="2D3B45"/>
+        </w:rPr>
+        <w:t>(including specifics, toolboxes, language, hosting solutions) - final deliverables specified</w:t>
+      </w:r>
+    </w:p>
+    <w:p>
+      <w:pPr>
+        <w:pStyle w:val="NormalWeb"/>
+        <w:shd w:val="clear" w:color="auto" w:fill="FFFFFF"/>
+        <w:spacing w:before="0" w:beforeAutospacing="0" w:after="0" w:afterAutospacing="0"/>
+        <w:ind w:firstLine="720"/>
+        <w:rPr>
+          <w:color w:val="2D3B45"/>
+        </w:rPr>
+      </w:pPr>
+    </w:p>
+    <w:p>
+      <w:pPr>
+        <w:pStyle w:val="NormalWeb"/>
+        <w:shd w:val="clear" w:color="auto" w:fill="FFFFFF"/>
+        <w:spacing w:before="0" w:beforeAutospacing="0" w:after="0" w:afterAutospacing="0"/>
+        <w:rPr>
+          <w:b/>
+          <w:color w:val="2D3B45"/>
+          <w:sz w:val="32"/>
+          <w:szCs w:val="32"/>
+        </w:rPr>
+      </w:pPr>
+      <w:r>
+        <w:rPr>
+          <w:b/>
+          <w:color w:val="2D3B45"/>
+          <w:sz w:val="32"/>
+          <w:szCs w:val="32"/>
+        </w:rPr>
+        <w:t xml:space="preserve">Risks &amp; Benefits of </w:t>
+      </w:r>
+      <w:r>
+        <w:rPr>
+          <w:b/>
+          <w:color w:val="2D3B45"/>
+          <w:sz w:val="32"/>
+          <w:szCs w:val="32"/>
+        </w:rPr>
+        <w:t>P</w:t>
+      </w:r>
+      <w:r>
+        <w:rPr>
+          <w:b/>
+          <w:color w:val="2D3B45"/>
+          <w:sz w:val="32"/>
+          <w:szCs w:val="32"/>
+        </w:rPr>
+        <w:t xml:space="preserve">roposed </w:t>
+      </w:r>
+      <w:r>
+        <w:rPr>
+          <w:b/>
+          <w:color w:val="2D3B45"/>
+          <w:sz w:val="32"/>
+          <w:szCs w:val="32"/>
+        </w:rPr>
+        <w:t>S</w:t>
+      </w:r>
+      <w:r>
+        <w:rPr>
+          <w:b/>
+          <w:color w:val="2D3B45"/>
+          <w:sz w:val="32"/>
+          <w:szCs w:val="32"/>
+        </w:rPr>
+        <w:t>olution</w:t>
+      </w:r>
+    </w:p>
+    <w:p>
+      <w:pPr>
+        <w:pStyle w:val="NormalWeb"/>
+        <w:shd w:val="clear" w:color="auto" w:fill="FFFFFF"/>
+        <w:spacing w:before="0" w:beforeAutospacing="0" w:after="0" w:afterAutospacing="0"/>
+        <w:rPr>
+          <w:b/>
+          <w:color w:val="2D3B45"/>
+        </w:rPr>
+      </w:pPr>
+    </w:p>
+    <w:p>
+      <w:pPr>
+        <w:pStyle w:val="NormalWeb"/>
+        <w:shd w:val="clear" w:color="auto" w:fill="FFFFFF"/>
+        <w:spacing w:before="0" w:beforeAutospacing="0" w:after="0" w:afterAutospacing="0"/>
+        <w:rPr>
+          <w:b/>
+          <w:color w:val="2D3B45"/>
+          <w:sz w:val="32"/>
+          <w:szCs w:val="32"/>
+        </w:rPr>
+      </w:pPr>
+      <w:r>
+        <w:rPr>
+          <w:b/>
+          <w:color w:val="2D3B45"/>
+          <w:sz w:val="32"/>
+          <w:szCs w:val="32"/>
+        </w:rPr>
+        <w:t xml:space="preserve">Schedule </w:t>
+      </w:r>
+    </w:p>
+    <w:p>
+      <w:pPr>
+        <w:pStyle w:val="NormalWeb"/>
+        <w:shd w:val="clear" w:color="auto" w:fill="FFFFFF"/>
+        <w:spacing w:before="0" w:beforeAutospacing="0" w:after="0" w:afterAutospacing="0"/>
+        <w:rPr>
+          <w:b/>
+          <w:color w:val="2D3B45"/>
+        </w:rPr>
+      </w:pPr>
+    </w:p>
+    <w:p>
+      <w:pPr>
+        <w:pStyle w:val="NormalWeb"/>
+        <w:shd w:val="clear" w:color="auto" w:fill="FFFFFF"/>
+        <w:spacing w:before="0" w:beforeAutospacing="0" w:after="0" w:afterAutospacing="0"/>
+        <w:rPr>
+          <w:b/>
+          <w:color w:val="2D3B45"/>
+          <w:sz w:val="32"/>
+          <w:szCs w:val="32"/>
         </w:rPr>
       </w:pPr>
       <w:bookmarkStart w:id="0" w:name="_GoBack"/>
-      <w:bookmarkEnd w:id="0"/>
-    </w:p>
-    <w:p>
-      <w:pPr>
-        <w:pStyle w:val="NormalWeb"/>
-        <w:shd w:val="clear" w:color="auto" w:fill="FFFFFF"/>
-        <w:spacing w:before="0" w:beforeAutospacing="0" w:after="0" w:afterAutospacing="0"/>
-        <w:rPr>
-          <w:b/>
-          <w:color w:val="2D3B45"/>
-        </w:rPr>
-      </w:pPr>
-      <w:r>
-        <w:rPr>
-          <w:b/>
-          <w:color w:val="2D3B45"/>
-        </w:rPr>
-        <w:t>Problem Statement</w:t>
-      </w:r>
-    </w:p>
-    <w:p>
-      <w:pPr>
-        <w:pStyle w:val="NormalWeb"/>
-        <w:shd w:val="clear" w:color="auto" w:fill="FFFFFF"/>
-        <w:spacing w:before="0" w:beforeAutospacing="0" w:after="0" w:afterAutospacing="0"/>
-        <w:rPr>
-          <w:b/>
-          <w:color w:val="2D3B45"/>
-        </w:rPr>
-      </w:pPr>
-    </w:p>
-    <w:p>
-      <w:pPr>
-        <w:pStyle w:val="NormalWeb"/>
-        <w:shd w:val="clear" w:color="auto" w:fill="FFFFFF"/>
-        <w:spacing w:before="0" w:beforeAutospacing="0" w:after="0" w:afterAutospacing="0"/>
-        <w:rPr>
-          <w:b/>
-          <w:color w:val="2D3B45"/>
-        </w:rPr>
-      </w:pPr>
-    </w:p>
-    <w:p>
-      <w:pPr>
-        <w:pStyle w:val="NormalWeb"/>
-        <w:shd w:val="clear" w:color="auto" w:fill="FFFFFF"/>
-        <w:spacing w:before="0" w:beforeAutospacing="0" w:after="0" w:afterAutospacing="0"/>
-        <w:rPr>
-          <w:b/>
-          <w:color w:val="2D3B45"/>
-        </w:rPr>
-      </w:pPr>
-    </w:p>
-    <w:p>
-      <w:pPr>
-        <w:pStyle w:val="NormalWeb"/>
-        <w:shd w:val="clear" w:color="auto" w:fill="FFFFFF"/>
-        <w:spacing w:before="0" w:beforeAutospacing="0" w:after="0" w:afterAutospacing="0"/>
-        <w:rPr>
-          <w:b/>
-          <w:color w:val="2D3B45"/>
-        </w:rPr>
-      </w:pPr>
-      <w:r>
-        <w:rPr>
-          <w:b/>
-          <w:color w:val="2D3B45"/>
-        </w:rPr>
-        <w:t xml:space="preserve">Background / </w:t>
-      </w:r>
-      <w:r>
-        <w:rPr>
-          <w:b/>
-          <w:color w:val="2D3B45"/>
-        </w:rPr>
-        <w:t>L</w:t>
-      </w:r>
-      <w:r>
-        <w:rPr>
-          <w:b/>
-          <w:color w:val="2D3B45"/>
-        </w:rPr>
-        <w:t xml:space="preserve">iterature </w:t>
-      </w:r>
-      <w:r>
-        <w:rPr>
-          <w:b/>
-          <w:color w:val="2D3B45"/>
-        </w:rPr>
-        <w:t>R</w:t>
-      </w:r>
-      <w:r>
-        <w:rPr>
-          <w:b/>
-          <w:color w:val="2D3B45"/>
-        </w:rPr>
-        <w:t>eview</w:t>
-      </w:r>
-    </w:p>
-    <w:p>
-      <w:pPr>
-        <w:pStyle w:val="NormalWeb"/>
-        <w:shd w:val="clear" w:color="auto" w:fill="FFFFFF"/>
-        <w:spacing w:before="0" w:beforeAutospacing="0" w:after="0" w:afterAutospacing="0"/>
-        <w:rPr>
-          <w:b/>
-          <w:color w:val="2D3B45"/>
-        </w:rPr>
-      </w:pPr>
-    </w:p>
-    <w:p>
-      <w:pPr>
-        <w:pStyle w:val="NormalWeb"/>
-        <w:shd w:val="clear" w:color="auto" w:fill="FFFFFF"/>
-        <w:spacing w:before="0" w:beforeAutospacing="0" w:after="0" w:afterAutospacing="0"/>
-        <w:rPr>
-          <w:b/>
-          <w:color w:val="2D3B45"/>
-        </w:rPr>
-      </w:pPr>
-      <w:r>
-        <w:rPr>
-          <w:b/>
-          <w:color w:val="2D3B45"/>
-        </w:rPr>
-        <w:t>Work-to-</w:t>
-      </w:r>
-      <w:r>
-        <w:rPr>
-          <w:b/>
-          <w:color w:val="2D3B45"/>
-        </w:rPr>
-        <w:t>D</w:t>
-      </w:r>
-      <w:r>
-        <w:rPr>
-          <w:b/>
-          <w:color w:val="2D3B45"/>
-        </w:rPr>
-        <w:t xml:space="preserve">ate / Data </w:t>
-      </w:r>
-      <w:r>
-        <w:rPr>
-          <w:b/>
-          <w:color w:val="2D3B45"/>
-        </w:rPr>
-        <w:t>R</w:t>
-      </w:r>
-      <w:r>
-        <w:rPr>
-          <w:b/>
-          <w:color w:val="2D3B45"/>
-        </w:rPr>
-        <w:t>eview</w:t>
-      </w:r>
-    </w:p>
-    <w:p>
-      <w:pPr>
-        <w:pStyle w:val="NormalWeb"/>
-        <w:shd w:val="clear" w:color="auto" w:fill="FFFFFF"/>
-        <w:spacing w:before="0" w:beforeAutospacing="0" w:after="0" w:afterAutospacing="0"/>
-        <w:rPr>
-          <w:b/>
-          <w:color w:val="2D3B45"/>
-        </w:rPr>
-      </w:pPr>
-    </w:p>
-    <w:p>
-      <w:pPr>
-        <w:pStyle w:val="NormalWeb"/>
-        <w:shd w:val="clear" w:color="auto" w:fill="FFFFFF"/>
-        <w:spacing w:before="0" w:beforeAutospacing="0" w:after="0" w:afterAutospacing="0"/>
-        <w:rPr>
-          <w:b/>
-          <w:color w:val="2D3B45"/>
-        </w:rPr>
-      </w:pPr>
-      <w:r>
-        <w:rPr>
-          <w:b/>
-          <w:color w:val="2D3B45"/>
-        </w:rPr>
-        <w:t xml:space="preserve">Proposed </w:t>
-      </w:r>
-      <w:r>
-        <w:rPr>
-          <w:b/>
-          <w:color w:val="2D3B45"/>
-        </w:rPr>
-        <w:t>S</w:t>
-      </w:r>
-      <w:r>
-        <w:rPr>
-          <w:b/>
-          <w:color w:val="2D3B45"/>
-        </w:rPr>
-        <w:t xml:space="preserve">olutions </w:t>
-      </w:r>
-    </w:p>
-    <w:p>
-      <w:pPr>
-        <w:pStyle w:val="NormalWeb"/>
-        <w:shd w:val="clear" w:color="auto" w:fill="FFFFFF"/>
-        <w:spacing w:before="0" w:beforeAutospacing="0" w:after="0" w:afterAutospacing="0"/>
-        <w:ind w:firstLine="720"/>
-        <w:rPr>
-          <w:color w:val="2D3B45"/>
-        </w:rPr>
-      </w:pPr>
-      <w:r>
-        <w:rPr>
-          <w:color w:val="2D3B45"/>
-        </w:rPr>
-        <w:t>(including specifics, toolboxes, language, hosting solutions) - final deliverables specified</w:t>
-      </w:r>
-    </w:p>
-    <w:p>
-      <w:pPr>
-        <w:pStyle w:val="NormalWeb"/>
-        <w:shd w:val="clear" w:color="auto" w:fill="FFFFFF"/>
-        <w:spacing w:before="0" w:beforeAutospacing="0" w:after="0" w:afterAutospacing="0"/>
-        <w:ind w:firstLine="720"/>
-        <w:rPr>
-          <w:color w:val="2D3B45"/>
-        </w:rPr>
-      </w:pPr>
-    </w:p>
-    <w:p>
-      <w:pPr>
-        <w:pStyle w:val="NormalWeb"/>
-        <w:shd w:val="clear" w:color="auto" w:fill="FFFFFF"/>
-        <w:spacing w:before="0" w:beforeAutospacing="0" w:after="0" w:afterAutospacing="0"/>
-        <w:rPr>
-          <w:b/>
-          <w:color w:val="2D3B45"/>
-        </w:rPr>
-      </w:pPr>
-      <w:r>
-        <w:rPr>
-          <w:b/>
-          <w:color w:val="2D3B45"/>
-        </w:rPr>
-        <w:t xml:space="preserve">Risks &amp; Benefits of </w:t>
-      </w:r>
-      <w:r>
-        <w:rPr>
-          <w:b/>
-          <w:color w:val="2D3B45"/>
-        </w:rPr>
-        <w:t>P</w:t>
-      </w:r>
-      <w:r>
-        <w:rPr>
-          <w:b/>
-          <w:color w:val="2D3B45"/>
-        </w:rPr>
-        <w:t xml:space="preserve">roposed </w:t>
-      </w:r>
-      <w:r>
-        <w:rPr>
-          <w:b/>
-          <w:color w:val="2D3B45"/>
-        </w:rPr>
-        <w:t>S</w:t>
-      </w:r>
-      <w:r>
-        <w:rPr>
-          <w:b/>
-          <w:color w:val="2D3B45"/>
-        </w:rPr>
-        <w:t>olution</w:t>
-      </w:r>
-    </w:p>
-    <w:p>
-      <w:pPr>
-        <w:pStyle w:val="NormalWeb"/>
-        <w:shd w:val="clear" w:color="auto" w:fill="FFFFFF"/>
-        <w:spacing w:before="0" w:beforeAutospacing="0" w:after="0" w:afterAutospacing="0"/>
-        <w:rPr>
-          <w:b/>
-          <w:color w:val="2D3B45"/>
-        </w:rPr>
-      </w:pPr>
-      <w:r>
-        <w:rPr>
-          <w:b/>
-          <w:color w:val="2D3B45"/>
-        </w:rPr>
-        <w:t xml:space="preserve">Schedule </w:t>
-      </w:r>
-    </w:p>
-    <w:p>
-      <w:pPr>
-        <w:pStyle w:val="NormalWeb"/>
-        <w:shd w:val="clear" w:color="auto" w:fill="FFFFFF"/>
-        <w:spacing w:before="0" w:beforeAutospacing="0" w:after="0" w:afterAutospacing="0"/>
-        <w:rPr>
-          <w:b/>
-          <w:color w:val="2D3B45"/>
-        </w:rPr>
-      </w:pPr>
-      <w:r>
-        <w:rPr>
-          <w:b/>
-          <w:color w:val="2D3B45"/>
+      <w:r>
+        <w:rPr>
+          <w:b/>
+          <w:color w:val="2D3B45"/>
+          <w:sz w:val="32"/>
+          <w:szCs w:val="32"/>
         </w:rPr>
         <w:t xml:space="preserve">Team </w:t>
       </w:r>
@@ -534,6 +1606,8 @@
         <w:rPr>
           <w:b/>
           <w:color w:val="2D3B45"/>
+          <w:sz w:val="32"/>
+          <w:szCs w:val="32"/>
         </w:rPr>
         <w:t>B</w:t>
       </w:r>
@@ -541,10 +1615,13 @@
         <w:rPr>
           <w:b/>
           <w:color w:val="2D3B45"/>
+          <w:sz w:val="32"/>
+          <w:szCs w:val="32"/>
         </w:rPr>
         <w:t>ios</w:t>
       </w:r>
     </w:p>
+    <w:bookmarkEnd w:id="0"/>
     <w:p>
       <w:pPr>
         <w:rPr>
@@ -560,6 +1637,413 @@
     </w:sectPr>
   </w:body>
 </w:document>
+</file>
+
+<file path=word/numbering.xml><?xml version="1.0" encoding="utf-8"?>
+<w:numbering xmlns:wpc="http://schemas.microsoft.com/office/word/2010/wordprocessingCanvas" xmlns:cx="http://schemas.microsoft.com/office/drawing/2014/chartex" xmlns:cx1="http://schemas.microsoft.com/office/drawing/2015/9/8/chartex" xmlns:cx2="http://schemas.microsoft.com/office/drawing/2015/10/21/chartex" xmlns:cx3="http://schemas.microsoft.com/office/drawing/2016/5/9/chartex" xmlns:cx4="http://schemas.microsoft.com/office/drawing/2016/5/10/chartex" xmlns:cx5="http://schemas.microsoft.com/office/drawing/2016/5/11/chartex" xmlns:cx6="http://schemas.microsoft.com/office/drawing/2016/5/12/chartex" xmlns:cx7="http://schemas.microsoft.com/office/drawing/2016/5/13/chartex" xmlns:cx8="http://schemas.microsoft.com/office/drawing/2016/5/14/chartex" xmlns:mc="http://schemas.openxmlformats.org/markup-compatibility/2006" xmlns:aink="http://schemas.microsoft.com/office/drawing/2016/ink" xmlns:am3d="http://schemas.microsoft.com/office/drawing/2017/model3d" xmlns:o="urn:schemas-microsoft-com:office:office" xmlns:r="http://schemas.openxmlformats.org/officeDocument/2006/relationships" xmlns:m="http://schemas.openxmlformats.org/officeDocument/2006/math" xmlns:v="urn:schemas-microsoft-com:vml" xmlns:wp14="http://schemas.microsoft.com/office/word/2010/wordprocessingDrawing" xmlns:wp="http://schemas.openxmlformats.org/drawingml/2006/wordprocessingDrawing" xmlns:w10="urn:schemas-microsoft-com:office:word" xmlns:w="http://schemas.openxmlformats.org/wordprocessingml/2006/main" xmlns:w14="http://schemas.microsoft.com/office/word/2010/wordml" xmlns:w15="http://schemas.microsoft.com/office/word/2012/wordml" xmlns:w16cid="http://schemas.microsoft.com/office/word/2016/wordml/cid" xmlns:w16se="http://schemas.microsoft.com/office/word/2015/wordml/symex" xmlns:wpg="http://schemas.microsoft.com/office/word/2010/wordprocessingGroup" xmlns:wpi="http://schemas.microsoft.com/office/word/2010/wordprocessingInk" xmlns:wne="http://schemas.microsoft.com/office/word/2006/wordml" xmlns:wps="http://schemas.microsoft.com/office/word/2010/wordprocessingShape" mc:Ignorable="w14 w15 w16se w16cid wp14">
+  <w:abstractNum w:abstractNumId="0" w15:restartNumberingAfterBreak="0">
+    <w:nsid w:val="33631C46"/>
+    <w:multiLevelType w:val="hybridMultilevel"/>
+    <w:tmpl w:val="730AEB3E"/>
+    <w:lvl w:ilvl="0" w:tplc="04090001">
+      <w:start w:val="1"/>
+      <w:numFmt w:val="bullet"/>
+      <w:lvlText w:val=""/>
+      <w:lvlJc w:val="left"/>
+      <w:pPr>
+        <w:ind w:left="1559" w:hanging="360"/>
+      </w:pPr>
+      <w:rPr>
+        <w:rFonts w:ascii="Symbol" w:hAnsi="Symbol" w:hint="default"/>
+      </w:rPr>
+    </w:lvl>
+    <w:lvl w:ilvl="1" w:tplc="04090003" w:tentative="1">
+      <w:start w:val="1"/>
+      <w:numFmt w:val="bullet"/>
+      <w:lvlText w:val="o"/>
+      <w:lvlJc w:val="left"/>
+      <w:pPr>
+        <w:ind w:left="2279" w:hanging="360"/>
+      </w:pPr>
+      <w:rPr>
+        <w:rFonts w:ascii="Courier New" w:hAnsi="Courier New" w:cs="Courier New" w:hint="default"/>
+      </w:rPr>
+    </w:lvl>
+    <w:lvl w:ilvl="2" w:tplc="04090005" w:tentative="1">
+      <w:start w:val="1"/>
+      <w:numFmt w:val="bullet"/>
+      <w:lvlText w:val=""/>
+      <w:lvlJc w:val="left"/>
+      <w:pPr>
+        <w:ind w:left="2999" w:hanging="360"/>
+      </w:pPr>
+      <w:rPr>
+        <w:rFonts w:ascii="Wingdings" w:hAnsi="Wingdings" w:hint="default"/>
+      </w:rPr>
+    </w:lvl>
+    <w:lvl w:ilvl="3" w:tplc="04090001" w:tentative="1">
+      <w:start w:val="1"/>
+      <w:numFmt w:val="bullet"/>
+      <w:lvlText w:val=""/>
+      <w:lvlJc w:val="left"/>
+      <w:pPr>
+        <w:ind w:left="3719" w:hanging="360"/>
+      </w:pPr>
+      <w:rPr>
+        <w:rFonts w:ascii="Symbol" w:hAnsi="Symbol" w:hint="default"/>
+      </w:rPr>
+    </w:lvl>
+    <w:lvl w:ilvl="4" w:tplc="04090003" w:tentative="1">
+      <w:start w:val="1"/>
+      <w:numFmt w:val="bullet"/>
+      <w:lvlText w:val="o"/>
+      <w:lvlJc w:val="left"/>
+      <w:pPr>
+        <w:ind w:left="4439" w:hanging="360"/>
+      </w:pPr>
+      <w:rPr>
+        <w:rFonts w:ascii="Courier New" w:hAnsi="Courier New" w:cs="Courier New" w:hint="default"/>
+      </w:rPr>
+    </w:lvl>
+    <w:lvl w:ilvl="5" w:tplc="04090005" w:tentative="1">
+      <w:start w:val="1"/>
+      <w:numFmt w:val="bullet"/>
+      <w:lvlText w:val=""/>
+      <w:lvlJc w:val="left"/>
+      <w:pPr>
+        <w:ind w:left="5159" w:hanging="360"/>
+      </w:pPr>
+      <w:rPr>
+        <w:rFonts w:ascii="Wingdings" w:hAnsi="Wingdings" w:hint="default"/>
+      </w:rPr>
+    </w:lvl>
+    <w:lvl w:ilvl="6" w:tplc="04090001" w:tentative="1">
+      <w:start w:val="1"/>
+      <w:numFmt w:val="bullet"/>
+      <w:lvlText w:val=""/>
+      <w:lvlJc w:val="left"/>
+      <w:pPr>
+        <w:ind w:left="5879" w:hanging="360"/>
+      </w:pPr>
+      <w:rPr>
+        <w:rFonts w:ascii="Symbol" w:hAnsi="Symbol" w:hint="default"/>
+      </w:rPr>
+    </w:lvl>
+    <w:lvl w:ilvl="7" w:tplc="04090003" w:tentative="1">
+      <w:start w:val="1"/>
+      <w:numFmt w:val="bullet"/>
+      <w:lvlText w:val="o"/>
+      <w:lvlJc w:val="left"/>
+      <w:pPr>
+        <w:ind w:left="6599" w:hanging="360"/>
+      </w:pPr>
+      <w:rPr>
+        <w:rFonts w:ascii="Courier New" w:hAnsi="Courier New" w:cs="Courier New" w:hint="default"/>
+      </w:rPr>
+    </w:lvl>
+    <w:lvl w:ilvl="8" w:tplc="04090005" w:tentative="1">
+      <w:start w:val="1"/>
+      <w:numFmt w:val="bullet"/>
+      <w:lvlText w:val=""/>
+      <w:lvlJc w:val="left"/>
+      <w:pPr>
+        <w:ind w:left="7319" w:hanging="360"/>
+      </w:pPr>
+      <w:rPr>
+        <w:rFonts w:ascii="Wingdings" w:hAnsi="Wingdings" w:hint="default"/>
+      </w:rPr>
+    </w:lvl>
+  </w:abstractNum>
+  <w:abstractNum w:abstractNumId="1" w15:restartNumberingAfterBreak="0">
+    <w:nsid w:val="344A2967"/>
+    <w:multiLevelType w:val="hybridMultilevel"/>
+    <w:tmpl w:val="2228D0FE"/>
+    <w:lvl w:ilvl="0" w:tplc="1BE8E1E2">
+      <w:start w:val="1"/>
+      <w:numFmt w:val="bullet"/>
+      <w:lvlText w:val="•"/>
+      <w:lvlJc w:val="left"/>
+      <w:pPr>
+        <w:tabs>
+          <w:tab w:val="num" w:pos="720"/>
+        </w:tabs>
+        <w:ind w:left="720" w:hanging="360"/>
+      </w:pPr>
+      <w:rPr>
+        <w:rFonts w:ascii="Arial" w:hAnsi="Arial" w:hint="default"/>
+      </w:rPr>
+    </w:lvl>
+    <w:lvl w:ilvl="1" w:tplc="53E01ABE" w:tentative="1">
+      <w:start w:val="1"/>
+      <w:numFmt w:val="bullet"/>
+      <w:lvlText w:val="•"/>
+      <w:lvlJc w:val="left"/>
+      <w:pPr>
+        <w:tabs>
+          <w:tab w:val="num" w:pos="1440"/>
+        </w:tabs>
+        <w:ind w:left="1440" w:hanging="360"/>
+      </w:pPr>
+      <w:rPr>
+        <w:rFonts w:ascii="Arial" w:hAnsi="Arial" w:hint="default"/>
+      </w:rPr>
+    </w:lvl>
+    <w:lvl w:ilvl="2" w:tplc="3D7C2C90" w:tentative="1">
+      <w:start w:val="1"/>
+      <w:numFmt w:val="bullet"/>
+      <w:lvlText w:val="•"/>
+      <w:lvlJc w:val="left"/>
+      <w:pPr>
+        <w:tabs>
+          <w:tab w:val="num" w:pos="2160"/>
+        </w:tabs>
+        <w:ind w:left="2160" w:hanging="360"/>
+      </w:pPr>
+      <w:rPr>
+        <w:rFonts w:ascii="Arial" w:hAnsi="Arial" w:hint="default"/>
+      </w:rPr>
+    </w:lvl>
+    <w:lvl w:ilvl="3" w:tplc="0810BB70" w:tentative="1">
+      <w:start w:val="1"/>
+      <w:numFmt w:val="bullet"/>
+      <w:lvlText w:val="•"/>
+      <w:lvlJc w:val="left"/>
+      <w:pPr>
+        <w:tabs>
+          <w:tab w:val="num" w:pos="2880"/>
+        </w:tabs>
+        <w:ind w:left="2880" w:hanging="360"/>
+      </w:pPr>
+      <w:rPr>
+        <w:rFonts w:ascii="Arial" w:hAnsi="Arial" w:hint="default"/>
+      </w:rPr>
+    </w:lvl>
+    <w:lvl w:ilvl="4" w:tplc="5D088EF4" w:tentative="1">
+      <w:start w:val="1"/>
+      <w:numFmt w:val="bullet"/>
+      <w:lvlText w:val="•"/>
+      <w:lvlJc w:val="left"/>
+      <w:pPr>
+        <w:tabs>
+          <w:tab w:val="num" w:pos="3600"/>
+        </w:tabs>
+        <w:ind w:left="3600" w:hanging="360"/>
+      </w:pPr>
+      <w:rPr>
+        <w:rFonts w:ascii="Arial" w:hAnsi="Arial" w:hint="default"/>
+      </w:rPr>
+    </w:lvl>
+    <w:lvl w:ilvl="5" w:tplc="CBF2A7DC" w:tentative="1">
+      <w:start w:val="1"/>
+      <w:numFmt w:val="bullet"/>
+      <w:lvlText w:val="•"/>
+      <w:lvlJc w:val="left"/>
+      <w:pPr>
+        <w:tabs>
+          <w:tab w:val="num" w:pos="4320"/>
+        </w:tabs>
+        <w:ind w:left="4320" w:hanging="360"/>
+      </w:pPr>
+      <w:rPr>
+        <w:rFonts w:ascii="Arial" w:hAnsi="Arial" w:hint="default"/>
+      </w:rPr>
+    </w:lvl>
+    <w:lvl w:ilvl="6" w:tplc="467ED0F4" w:tentative="1">
+      <w:start w:val="1"/>
+      <w:numFmt w:val="bullet"/>
+      <w:lvlText w:val="•"/>
+      <w:lvlJc w:val="left"/>
+      <w:pPr>
+        <w:tabs>
+          <w:tab w:val="num" w:pos="5040"/>
+        </w:tabs>
+        <w:ind w:left="5040" w:hanging="360"/>
+      </w:pPr>
+      <w:rPr>
+        <w:rFonts w:ascii="Arial" w:hAnsi="Arial" w:hint="default"/>
+      </w:rPr>
+    </w:lvl>
+    <w:lvl w:ilvl="7" w:tplc="AF2805B0" w:tentative="1">
+      <w:start w:val="1"/>
+      <w:numFmt w:val="bullet"/>
+      <w:lvlText w:val="•"/>
+      <w:lvlJc w:val="left"/>
+      <w:pPr>
+        <w:tabs>
+          <w:tab w:val="num" w:pos="5760"/>
+        </w:tabs>
+        <w:ind w:left="5760" w:hanging="360"/>
+      </w:pPr>
+      <w:rPr>
+        <w:rFonts w:ascii="Arial" w:hAnsi="Arial" w:hint="default"/>
+      </w:rPr>
+    </w:lvl>
+    <w:lvl w:ilvl="8" w:tplc="A0CA0D3E" w:tentative="1">
+      <w:start w:val="1"/>
+      <w:numFmt w:val="bullet"/>
+      <w:lvlText w:val="•"/>
+      <w:lvlJc w:val="left"/>
+      <w:pPr>
+        <w:tabs>
+          <w:tab w:val="num" w:pos="6480"/>
+        </w:tabs>
+        <w:ind w:left="6480" w:hanging="360"/>
+      </w:pPr>
+      <w:rPr>
+        <w:rFonts w:ascii="Arial" w:hAnsi="Arial" w:hint="default"/>
+      </w:rPr>
+    </w:lvl>
+  </w:abstractNum>
+  <w:abstractNum w:abstractNumId="2" w15:restartNumberingAfterBreak="0">
+    <w:nsid w:val="595A0F8A"/>
+    <w:multiLevelType w:val="hybridMultilevel"/>
+    <w:tmpl w:val="9D10EF7A"/>
+    <w:lvl w:ilvl="0" w:tplc="D2B86D76">
+      <w:start w:val="1"/>
+      <w:numFmt w:val="bullet"/>
+      <w:lvlText w:val="•"/>
+      <w:lvlJc w:val="left"/>
+      <w:pPr>
+        <w:tabs>
+          <w:tab w:val="num" w:pos="720"/>
+        </w:tabs>
+        <w:ind w:left="720" w:hanging="360"/>
+      </w:pPr>
+      <w:rPr>
+        <w:rFonts w:ascii="Arial" w:hAnsi="Arial" w:hint="default"/>
+      </w:rPr>
+    </w:lvl>
+    <w:lvl w:ilvl="1" w:tplc="BF849B18" w:tentative="1">
+      <w:start w:val="1"/>
+      <w:numFmt w:val="bullet"/>
+      <w:lvlText w:val="•"/>
+      <w:lvlJc w:val="left"/>
+      <w:pPr>
+        <w:tabs>
+          <w:tab w:val="num" w:pos="1440"/>
+        </w:tabs>
+        <w:ind w:left="1440" w:hanging="360"/>
+      </w:pPr>
+      <w:rPr>
+        <w:rFonts w:ascii="Arial" w:hAnsi="Arial" w:hint="default"/>
+      </w:rPr>
+    </w:lvl>
+    <w:lvl w:ilvl="2" w:tplc="5D9C86CA" w:tentative="1">
+      <w:start w:val="1"/>
+      <w:numFmt w:val="bullet"/>
+      <w:lvlText w:val="•"/>
+      <w:lvlJc w:val="left"/>
+      <w:pPr>
+        <w:tabs>
+          <w:tab w:val="num" w:pos="2160"/>
+        </w:tabs>
+        <w:ind w:left="2160" w:hanging="360"/>
+      </w:pPr>
+      <w:rPr>
+        <w:rFonts w:ascii="Arial" w:hAnsi="Arial" w:hint="default"/>
+      </w:rPr>
+    </w:lvl>
+    <w:lvl w:ilvl="3" w:tplc="91B09B1C" w:tentative="1">
+      <w:start w:val="1"/>
+      <w:numFmt w:val="bullet"/>
+      <w:lvlText w:val="•"/>
+      <w:lvlJc w:val="left"/>
+      <w:pPr>
+        <w:tabs>
+          <w:tab w:val="num" w:pos="2880"/>
+        </w:tabs>
+        <w:ind w:left="2880" w:hanging="360"/>
+      </w:pPr>
+      <w:rPr>
+        <w:rFonts w:ascii="Arial" w:hAnsi="Arial" w:hint="default"/>
+      </w:rPr>
+    </w:lvl>
+    <w:lvl w:ilvl="4" w:tplc="25101FEE" w:tentative="1">
+      <w:start w:val="1"/>
+      <w:numFmt w:val="bullet"/>
+      <w:lvlText w:val="•"/>
+      <w:lvlJc w:val="left"/>
+      <w:pPr>
+        <w:tabs>
+          <w:tab w:val="num" w:pos="3600"/>
+        </w:tabs>
+        <w:ind w:left="3600" w:hanging="360"/>
+      </w:pPr>
+      <w:rPr>
+        <w:rFonts w:ascii="Arial" w:hAnsi="Arial" w:hint="default"/>
+      </w:rPr>
+    </w:lvl>
+    <w:lvl w:ilvl="5" w:tplc="55446830" w:tentative="1">
+      <w:start w:val="1"/>
+      <w:numFmt w:val="bullet"/>
+      <w:lvlText w:val="•"/>
+      <w:lvlJc w:val="left"/>
+      <w:pPr>
+        <w:tabs>
+          <w:tab w:val="num" w:pos="4320"/>
+        </w:tabs>
+        <w:ind w:left="4320" w:hanging="360"/>
+      </w:pPr>
+      <w:rPr>
+        <w:rFonts w:ascii="Arial" w:hAnsi="Arial" w:hint="default"/>
+      </w:rPr>
+    </w:lvl>
+    <w:lvl w:ilvl="6" w:tplc="67522CAA" w:tentative="1">
+      <w:start w:val="1"/>
+      <w:numFmt w:val="bullet"/>
+      <w:lvlText w:val="•"/>
+      <w:lvlJc w:val="left"/>
+      <w:pPr>
+        <w:tabs>
+          <w:tab w:val="num" w:pos="5040"/>
+        </w:tabs>
+        <w:ind w:left="5040" w:hanging="360"/>
+      </w:pPr>
+      <w:rPr>
+        <w:rFonts w:ascii="Arial" w:hAnsi="Arial" w:hint="default"/>
+      </w:rPr>
+    </w:lvl>
+    <w:lvl w:ilvl="7" w:tplc="F10614DC" w:tentative="1">
+      <w:start w:val="1"/>
+      <w:numFmt w:val="bullet"/>
+      <w:lvlText w:val="•"/>
+      <w:lvlJc w:val="left"/>
+      <w:pPr>
+        <w:tabs>
+          <w:tab w:val="num" w:pos="5760"/>
+        </w:tabs>
+        <w:ind w:left="5760" w:hanging="360"/>
+      </w:pPr>
+      <w:rPr>
+        <w:rFonts w:ascii="Arial" w:hAnsi="Arial" w:hint="default"/>
+      </w:rPr>
+    </w:lvl>
+    <w:lvl w:ilvl="8" w:tplc="C4F8E41A" w:tentative="1">
+      <w:start w:val="1"/>
+      <w:numFmt w:val="bullet"/>
+      <w:lvlText w:val="•"/>
+      <w:lvlJc w:val="left"/>
+      <w:pPr>
+        <w:tabs>
+          <w:tab w:val="num" w:pos="6480"/>
+        </w:tabs>
+        <w:ind w:left="6480" w:hanging="360"/>
+      </w:pPr>
+      <w:rPr>
+        <w:rFonts w:ascii="Arial" w:hAnsi="Arial" w:hint="default"/>
+      </w:rPr>
+    </w:lvl>
+  </w:abstractNum>
+  <w:num w:numId="1">
+    <w:abstractNumId w:val="0"/>
+  </w:num>
+  <w:num w:numId="2">
+    <w:abstractNumId w:val="1"/>
+  </w:num>
+  <w:num w:numId="3">
+    <w:abstractNumId w:val="2"/>
+  </w:num>
+</w:numbering>
 </file>
 
 <file path=word/styles.xml><?xml version="1.0" encoding="utf-8"?>
@@ -1006,6 +2490,16 @@
       <w:u w:val="single"/>
     </w:rPr>
   </w:style>
+  <w:style w:type="character" w:styleId="UnresolvedMention">
+    <w:name w:val="Unresolved Mention"/>
+    <w:basedOn w:val="DefaultParagraphFont"/>
+    <w:uiPriority w:val="99"/>
+    <w:rsid w:val="00AD7E05"/>
+    <w:rPr>
+      <w:color w:val="605E5C"/>
+      <w:shd w:val="clear" w:color="auto" w:fill="E1DFDD"/>
+    </w:rPr>
+  </w:style>
 </w:styles>
 </file>
 

</xml_diff>

<commit_message>
add work so far
</commit_message>
<xml_diff>
--- a/project_docs/FL Project Proposal.docx
+++ b/project_docs/FL Project Proposal.docx
@@ -1277,7 +1277,6 @@
         <w:rPr>
           <w:rFonts w:ascii="Times New Roman" w:eastAsia="Times New Roman" w:hAnsi="Times New Roman" w:cs="Times New Roman"/>
           <w:color w:val="000000"/>
-          <w:shd w:val="clear" w:color="auto" w:fill="FFFFFF"/>
         </w:rPr>
       </w:pPr>
       <w:r>
@@ -1388,6 +1387,105 @@
     </w:p>
     <w:p>
       <w:pPr>
+        <w:shd w:val="clear" w:color="auto" w:fill="FFFFFF"/>
+        <w:jc w:val="both"/>
+        <w:rPr>
+          <w:rFonts w:ascii="Times New Roman" w:eastAsia="Times New Roman" w:hAnsi="Times New Roman" w:cs="Times New Roman"/>
+          <w:color w:val="000000"/>
+          <w:shd w:val="clear" w:color="auto" w:fill="FFFFFF"/>
+        </w:rPr>
+      </w:pPr>
+    </w:p>
+    <w:p>
+      <w:pPr>
+        <w:shd w:val="clear" w:color="auto" w:fill="FFFFFF"/>
+        <w:jc w:val="both"/>
+        <w:rPr>
+          <w:rFonts w:ascii="Times New Roman" w:eastAsia="Times New Roman" w:hAnsi="Times New Roman" w:cs="Times New Roman"/>
+          <w:b/>
+          <w:color w:val="000000"/>
+          <w:shd w:val="clear" w:color="auto" w:fill="FFFFFF"/>
+        </w:rPr>
+      </w:pPr>
+      <w:r>
+        <w:rPr>
+          <w:rFonts w:ascii="Times New Roman" w:eastAsia="Times New Roman" w:hAnsi="Times New Roman" w:cs="Times New Roman"/>
+          <w:b/>
+          <w:color w:val="000000"/>
+          <w:shd w:val="clear" w:color="auto" w:fill="FFFFFF"/>
+        </w:rPr>
+        <w:t>Exploratory Analysis</w:t>
+      </w:r>
+    </w:p>
+    <w:p>
+      <w:pPr>
+        <w:shd w:val="clear" w:color="auto" w:fill="FFFFFF"/>
+        <w:jc w:val="both"/>
+        <w:rPr>
+          <w:rFonts w:ascii="Times New Roman" w:eastAsia="Times New Roman" w:hAnsi="Times New Roman" w:cs="Times New Roman"/>
+          <w:color w:val="000000"/>
+          <w:shd w:val="clear" w:color="auto" w:fill="FFFFFF"/>
+        </w:rPr>
+      </w:pPr>
+    </w:p>
+    <w:p>
+      <w:pPr>
+        <w:shd w:val="clear" w:color="auto" w:fill="FFFFFF"/>
+        <w:jc w:val="both"/>
+        <w:rPr>
+          <w:rFonts w:ascii="Times New Roman" w:eastAsia="Times New Roman" w:hAnsi="Times New Roman" w:cs="Times New Roman"/>
+          <w:color w:val="000000"/>
+          <w:shd w:val="clear" w:color="auto" w:fill="FFFFFF"/>
+        </w:rPr>
+      </w:pPr>
+      <w:r>
+        <w:rPr>
+          <w:rFonts w:ascii="Times New Roman" w:eastAsia="Times New Roman" w:hAnsi="Times New Roman" w:cs="Times New Roman"/>
+          <w:color w:val="000000"/>
+          <w:shd w:val="clear" w:color="auto" w:fill="FFFFFF"/>
+        </w:rPr>
+        <w:tab/>
+        <w:t xml:space="preserve">We have created a </w:t>
+      </w:r>
+      <w:hyperlink r:id="rId19" w:history="1">
+        <w:r>
+          <w:rPr>
+            <w:rStyle w:val="Hyperlink"/>
+            <w:rFonts w:ascii="Times New Roman" w:eastAsia="Times New Roman" w:hAnsi="Times New Roman" w:cs="Times New Roman"/>
+            <w:shd w:val="clear" w:color="auto" w:fill="FFFFFF"/>
+          </w:rPr>
+          <w:t>GitHub repository</w:t>
+        </w:r>
+      </w:hyperlink>
+      <w:r>
+        <w:rPr>
+          <w:rFonts w:ascii="Times New Roman" w:eastAsia="Times New Roman" w:hAnsi="Times New Roman" w:cs="Times New Roman"/>
+          <w:color w:val="000000"/>
+          <w:shd w:val="clear" w:color="auto" w:fill="FFFFFF"/>
+        </w:rPr>
+        <w:t xml:space="preserve"> with first-round exploratory analysis documented in the two PowerPoint presentations in the project documents directory.  Additionally, we have run a number of the example notebooks from the Tensorflow Federated API, such as the </w:t>
+      </w:r>
+      <w:hyperlink r:id="rId20" w:history="1">
+        <w:r>
+          <w:rPr>
+            <w:rStyle w:val="Hyperlink"/>
+            <w:rFonts w:ascii="Times New Roman" w:eastAsia="Times New Roman" w:hAnsi="Times New Roman" w:cs="Times New Roman"/>
+            <w:shd w:val="clear" w:color="auto" w:fill="FFFFFF"/>
+          </w:rPr>
+          <w:t>Shakespeare text generation notebook</w:t>
+        </w:r>
+      </w:hyperlink>
+      <w:r>
+        <w:rPr>
+          <w:rFonts w:ascii="Times New Roman" w:eastAsia="Times New Roman" w:hAnsi="Times New Roman" w:cs="Times New Roman"/>
+          <w:color w:val="000000"/>
+          <w:shd w:val="clear" w:color="auto" w:fill="FFFFFF"/>
+        </w:rPr>
+        <w:t>.  We have started to adapt this example to work on the Stack Overflow data.</w:t>
+      </w:r>
+    </w:p>
+    <w:p>
+      <w:pPr>
         <w:pStyle w:val="NormalWeb"/>
         <w:shd w:val="clear" w:color="auto" w:fill="FFFFFF"/>
         <w:spacing w:before="0" w:beforeAutospacing="0" w:after="0" w:afterAutospacing="0"/>
@@ -1455,24 +1553,314 @@
         <w:pStyle w:val="NormalWeb"/>
         <w:shd w:val="clear" w:color="auto" w:fill="FFFFFF"/>
         <w:spacing w:before="0" w:beforeAutospacing="0" w:after="0" w:afterAutospacing="0"/>
-        <w:ind w:firstLine="720"/>
-        <w:rPr>
-          <w:color w:val="2D3B45"/>
-        </w:rPr>
-      </w:pPr>
-      <w:r>
-        <w:rPr>
-          <w:color w:val="2D3B45"/>
-        </w:rPr>
-        <w:t>(including specifics, toolboxes, language, hosting solutions) - final deliverables specified</w:t>
-      </w:r>
-    </w:p>
-    <w:p>
-      <w:pPr>
-        <w:pStyle w:val="NormalWeb"/>
-        <w:shd w:val="clear" w:color="auto" w:fill="FFFFFF"/>
-        <w:spacing w:before="0" w:beforeAutospacing="0" w:after="0" w:afterAutospacing="0"/>
-        <w:ind w:firstLine="720"/>
+        <w:rPr>
+          <w:b/>
+          <w:color w:val="2D3B45"/>
+        </w:rPr>
+      </w:pPr>
+      <w:r>
+        <w:rPr>
+          <w:b/>
+          <w:color w:val="2D3B45"/>
+        </w:rPr>
+        <w:t>Languages and Framework</w:t>
+      </w:r>
+    </w:p>
+    <w:p>
+      <w:pPr>
+        <w:pStyle w:val="NormalWeb"/>
+        <w:shd w:val="clear" w:color="auto" w:fill="FFFFFF"/>
+        <w:spacing w:before="0" w:beforeAutospacing="0" w:after="0" w:afterAutospacing="0"/>
+        <w:rPr>
+          <w:color w:val="2D3B45"/>
+        </w:rPr>
+      </w:pPr>
+    </w:p>
+    <w:p>
+      <w:pPr>
+        <w:pStyle w:val="NormalWeb"/>
+        <w:shd w:val="clear" w:color="auto" w:fill="FFFFFF"/>
+        <w:spacing w:before="0" w:beforeAutospacing="0" w:after="0" w:afterAutospacing="0"/>
+        <w:rPr>
+          <w:color w:val="2D3B45"/>
+        </w:rPr>
+      </w:pPr>
+      <w:r>
+        <w:rPr>
+          <w:color w:val="2D3B45"/>
+        </w:rPr>
+        <w:lastRenderedPageBreak/>
+        <w:t>Py</w:t>
+      </w:r>
+      <w:bookmarkStart w:id="0" w:name="_GoBack"/>
+      <w:bookmarkEnd w:id="0"/>
+      <w:r>
+        <w:rPr>
+          <w:color w:val="2D3B45"/>
+        </w:rPr>
+        <w:t>thon</w:t>
+      </w:r>
+    </w:p>
+    <w:p>
+      <w:pPr>
+        <w:pStyle w:val="NormalWeb"/>
+        <w:shd w:val="clear" w:color="auto" w:fill="FFFFFF"/>
+        <w:spacing w:before="0" w:beforeAutospacing="0" w:after="0" w:afterAutospacing="0"/>
+        <w:rPr>
+          <w:color w:val="2D3B45"/>
+        </w:rPr>
+      </w:pPr>
+      <w:r>
+        <w:rPr>
+          <w:color w:val="2D3B45"/>
+        </w:rPr>
+        <w:t>Tensorflow API</w:t>
+      </w:r>
+    </w:p>
+    <w:p>
+      <w:pPr>
+        <w:pStyle w:val="NormalWeb"/>
+        <w:shd w:val="clear" w:color="auto" w:fill="FFFFFF"/>
+        <w:spacing w:before="0" w:beforeAutospacing="0" w:after="0" w:afterAutospacing="0"/>
+        <w:rPr>
+          <w:color w:val="2D3B45"/>
+        </w:rPr>
+      </w:pPr>
+      <w:r>
+        <w:rPr>
+          <w:color w:val="2D3B45"/>
+        </w:rPr>
+        <w:t>Google Cloud</w:t>
+      </w:r>
+    </w:p>
+    <w:p>
+      <w:pPr>
+        <w:pStyle w:val="NormalWeb"/>
+        <w:shd w:val="clear" w:color="auto" w:fill="FFFFFF"/>
+        <w:spacing w:before="0" w:beforeAutospacing="0" w:after="0" w:afterAutospacing="0"/>
+        <w:rPr>
+          <w:b/>
+          <w:color w:val="2D3B45"/>
+        </w:rPr>
+      </w:pPr>
+    </w:p>
+    <w:p>
+      <w:pPr>
+        <w:pStyle w:val="NormalWeb"/>
+        <w:shd w:val="clear" w:color="auto" w:fill="FFFFFF"/>
+        <w:spacing w:before="0" w:beforeAutospacing="0" w:after="0" w:afterAutospacing="0"/>
+        <w:rPr>
+          <w:b/>
+          <w:color w:val="2D3B45"/>
+        </w:rPr>
+      </w:pPr>
+    </w:p>
+    <w:p>
+      <w:pPr>
+        <w:pStyle w:val="NormalWeb"/>
+        <w:shd w:val="clear" w:color="auto" w:fill="FFFFFF"/>
+        <w:spacing w:before="0" w:beforeAutospacing="0" w:after="0" w:afterAutospacing="0"/>
+        <w:rPr>
+          <w:b/>
+          <w:color w:val="2D3B45"/>
+        </w:rPr>
+      </w:pPr>
+      <w:r>
+        <w:rPr>
+          <w:b/>
+          <w:color w:val="2D3B45"/>
+        </w:rPr>
+        <w:t xml:space="preserve">Tentative </w:t>
+      </w:r>
+      <w:r>
+        <w:rPr>
+          <w:b/>
+          <w:color w:val="2D3B45"/>
+        </w:rPr>
+        <w:t>P</w:t>
+      </w:r>
+      <w:r>
+        <w:rPr>
+          <w:b/>
+          <w:color w:val="2D3B45"/>
+        </w:rPr>
+        <w:t>attern</w:t>
+      </w:r>
+    </w:p>
+    <w:p>
+      <w:pPr>
+        <w:pStyle w:val="NormalWeb"/>
+        <w:shd w:val="clear" w:color="auto" w:fill="FFFFFF"/>
+        <w:rPr>
+          <w:color w:val="2D3B45"/>
+        </w:rPr>
+      </w:pPr>
+      <w:r>
+        <w:rPr>
+          <w:color w:val="2D3B45"/>
+        </w:rPr>
+        <w:t>F</w:t>
+      </w:r>
+      <w:r>
+        <w:rPr>
+          <w:color w:val="2D3B45"/>
+        </w:rPr>
+        <w:t xml:space="preserve">etch a pre-trained </w:t>
+      </w:r>
+      <w:r>
+        <w:rPr>
+          <w:color w:val="2D3B45"/>
+        </w:rPr>
+        <w:t>W</w:t>
+      </w:r>
+      <w:r>
+        <w:rPr>
+          <w:color w:val="2D3B45"/>
+        </w:rPr>
+        <w:t xml:space="preserve">ikipedia model as </w:t>
+      </w:r>
+      <w:r>
+        <w:rPr>
+          <w:color w:val="2D3B45"/>
+        </w:rPr>
+        <w:t>an “oracle model,” assuming that our experiments for fine-tuning strategies will apply to state-of-the art embedding approaches for text.</w:t>
+      </w:r>
+      <w:r>
+        <w:rPr>
+          <w:color w:val="2D3B45"/>
+        </w:rPr>
+        <w:t xml:space="preserve">  </w:t>
+      </w:r>
+    </w:p>
+    <w:p>
+      <w:pPr>
+        <w:pStyle w:val="NormalWeb"/>
+        <w:shd w:val="clear" w:color="auto" w:fill="FFFFFF"/>
+        <w:rPr>
+          <w:color w:val="2D3B45"/>
+        </w:rPr>
+      </w:pPr>
+      <w:r>
+        <w:rPr>
+          <w:color w:val="2D3B45"/>
+        </w:rPr>
+        <w:t>F</w:t>
+      </w:r>
+      <w:r>
+        <w:rPr>
+          <w:color w:val="2D3B45"/>
+        </w:rPr>
+        <w:t>ine tune on stack overflow</w:t>
+      </w:r>
+      <w:r>
+        <w:rPr>
+          <w:color w:val="2D3B45"/>
+        </w:rPr>
+        <w:t xml:space="preserve"> through a series of experiments with model architecture, regularization, and Federated Averaging parameters.</w:t>
+      </w:r>
+      <w:r>
+        <w:rPr>
+          <w:color w:val="2D3B45"/>
+        </w:rPr>
+        <w:t xml:space="preserve">  </w:t>
+      </w:r>
+    </w:p>
+    <w:p>
+      <w:pPr>
+        <w:pStyle w:val="NormalWeb"/>
+        <w:shd w:val="clear" w:color="auto" w:fill="FFFFFF"/>
+        <w:rPr>
+          <w:color w:val="2D3B45"/>
+        </w:rPr>
+      </w:pPr>
+      <w:r>
+        <w:rPr>
+          <w:color w:val="2D3B45"/>
+        </w:rPr>
+        <w:t>Develop hypotheses on which parts of the model to fine-tune, and evaluate trade-offs between the number of clients used for training, the number of training rounds on device, the number of overall rounds, and the batch size.</w:t>
+      </w:r>
+    </w:p>
+    <w:p>
+      <w:pPr>
+        <w:pStyle w:val="NormalWeb"/>
+        <w:shd w:val="clear" w:color="auto" w:fill="FFFFFF"/>
+        <w:spacing w:before="0" w:beforeAutospacing="0" w:after="0" w:afterAutospacing="0"/>
+        <w:rPr>
+          <w:b/>
+          <w:color w:val="2D3B45"/>
+        </w:rPr>
+      </w:pPr>
+      <w:r>
+        <w:rPr>
+          <w:b/>
+          <w:color w:val="2D3B45"/>
+        </w:rPr>
+        <w:t>Final Deliverables</w:t>
+      </w:r>
+    </w:p>
+    <w:p>
+      <w:pPr>
+        <w:pStyle w:val="NormalWeb"/>
+        <w:shd w:val="clear" w:color="auto" w:fill="FFFFFF"/>
+        <w:spacing w:before="0" w:beforeAutospacing="0" w:after="0" w:afterAutospacing="0"/>
+        <w:rPr>
+          <w:color w:val="2D3B45"/>
+        </w:rPr>
+      </w:pPr>
+    </w:p>
+    <w:p>
+      <w:pPr>
+        <w:pStyle w:val="NormalWeb"/>
+        <w:shd w:val="clear" w:color="auto" w:fill="FFFFFF"/>
+        <w:spacing w:before="0" w:beforeAutospacing="0" w:after="0" w:afterAutospacing="0"/>
+        <w:rPr>
+          <w:color w:val="2D3B45"/>
+        </w:rPr>
+      </w:pPr>
+      <w:r>
+        <w:rPr>
+          <w:color w:val="2D3B45"/>
+        </w:rPr>
+        <w:t>Documented experiment parameters, results tables, and plots</w:t>
+      </w:r>
+    </w:p>
+    <w:p>
+      <w:pPr>
+        <w:pStyle w:val="NormalWeb"/>
+        <w:shd w:val="clear" w:color="auto" w:fill="FFFFFF"/>
+        <w:spacing w:before="0" w:beforeAutospacing="0" w:after="0" w:afterAutospacing="0"/>
+        <w:rPr>
+          <w:color w:val="2D3B45"/>
+        </w:rPr>
+      </w:pPr>
+      <w:r>
+        <w:rPr>
+          <w:color w:val="2D3B45"/>
+        </w:rPr>
+        <w:t>Notebooks for replicating experiments</w:t>
+      </w:r>
+    </w:p>
+    <w:p>
+      <w:pPr>
+        <w:pStyle w:val="NormalWeb"/>
+        <w:shd w:val="clear" w:color="auto" w:fill="FFFFFF"/>
+        <w:spacing w:before="0" w:beforeAutospacing="0" w:after="0" w:afterAutospacing="0"/>
+        <w:rPr>
+          <w:color w:val="2D3B45"/>
+        </w:rPr>
+      </w:pPr>
+      <w:r>
+        <w:rPr>
+          <w:color w:val="2D3B45"/>
+        </w:rPr>
+        <w:t>Presentation of findings</w:t>
+      </w:r>
+    </w:p>
+    <w:p>
+      <w:pPr>
+        <w:pStyle w:val="NormalWeb"/>
+        <w:shd w:val="clear" w:color="auto" w:fill="FFFFFF"/>
+        <w:spacing w:before="0" w:beforeAutospacing="0" w:after="0" w:afterAutospacing="0"/>
         <w:rPr>
           <w:color w:val="2D3B45"/>
         </w:rPr>
@@ -1544,6 +1932,19 @@
         <w:rPr>
           <w:b/>
           <w:color w:val="2D3B45"/>
+          <w:sz w:val="32"/>
+          <w:szCs w:val="32"/>
+        </w:rPr>
+      </w:pPr>
+    </w:p>
+    <w:p>
+      <w:pPr>
+        <w:pStyle w:val="NormalWeb"/>
+        <w:shd w:val="clear" w:color="auto" w:fill="FFFFFF"/>
+        <w:spacing w:before="0" w:beforeAutospacing="0" w:after="0" w:afterAutospacing="0"/>
+        <w:rPr>
+          <w:b/>
+          <w:color w:val="2D3B45"/>
         </w:rPr>
       </w:pPr>
     </w:p>
@@ -1577,22 +1978,34 @@
         <w:rPr>
           <w:b/>
           <w:color w:val="2D3B45"/>
-        </w:rPr>
-      </w:pPr>
-    </w:p>
-    <w:p>
-      <w:pPr>
-        <w:pStyle w:val="NormalWeb"/>
-        <w:shd w:val="clear" w:color="auto" w:fill="FFFFFF"/>
-        <w:spacing w:before="0" w:beforeAutospacing="0" w:after="0" w:afterAutospacing="0"/>
-        <w:rPr>
-          <w:b/>
-          <w:color w:val="2D3B45"/>
-          <w:sz w:val="32"/>
-          <w:szCs w:val="32"/>
-        </w:rPr>
-      </w:pPr>
-      <w:bookmarkStart w:id="0" w:name="_GoBack"/>
+          <w:sz w:val="32"/>
+          <w:szCs w:val="32"/>
+        </w:rPr>
+      </w:pPr>
+    </w:p>
+    <w:p>
+      <w:pPr>
+        <w:pStyle w:val="NormalWeb"/>
+        <w:shd w:val="clear" w:color="auto" w:fill="FFFFFF"/>
+        <w:spacing w:before="0" w:beforeAutospacing="0" w:after="0" w:afterAutospacing="0"/>
+        <w:rPr>
+          <w:b/>
+          <w:color w:val="2D3B45"/>
+        </w:rPr>
+      </w:pPr>
+    </w:p>
+    <w:p>
+      <w:pPr>
+        <w:pStyle w:val="NormalWeb"/>
+        <w:shd w:val="clear" w:color="auto" w:fill="FFFFFF"/>
+        <w:spacing w:before="0" w:beforeAutospacing="0" w:after="0" w:afterAutospacing="0"/>
+        <w:rPr>
+          <w:b/>
+          <w:color w:val="2D3B45"/>
+          <w:sz w:val="32"/>
+          <w:szCs w:val="32"/>
+        </w:rPr>
+      </w:pPr>
       <w:r>
         <w:rPr>
           <w:b/>
@@ -1621,11 +2034,35 @@
         <w:t>ios</w:t>
       </w:r>
     </w:p>
-    <w:bookmarkEnd w:id="0"/>
+    <w:p>
+      <w:pPr>
+        <w:pStyle w:val="NormalWeb"/>
+        <w:shd w:val="clear" w:color="auto" w:fill="FFFFFF"/>
+        <w:spacing w:before="0" w:beforeAutospacing="0" w:after="0" w:afterAutospacing="0"/>
+        <w:rPr>
+          <w:b/>
+          <w:color w:val="2D3B45"/>
+          <w:sz w:val="32"/>
+          <w:szCs w:val="32"/>
+        </w:rPr>
+      </w:pPr>
+    </w:p>
     <w:p>
       <w:pPr>
         <w:rPr>
           <w:rFonts w:ascii="Times New Roman" w:hAnsi="Times New Roman" w:cs="Times New Roman"/>
+        </w:rPr>
+      </w:pPr>
+    </w:p>
+    <w:p>
+      <w:pPr>
+        <w:spacing w:after="20"/>
+        <w:jc w:val="right"/>
+        <w:rPr>
+          <w:rFonts w:cstheme="minorHAnsi"/>
+          <w:b/>
+          <w:sz w:val="36"/>
+          <w:szCs w:val="22"/>
         </w:rPr>
       </w:pPr>
     </w:p>
@@ -1642,9 +2079,37 @@
 <file path=word/numbering.xml><?xml version="1.0" encoding="utf-8"?>
 <w:numbering xmlns:wpc="http://schemas.microsoft.com/office/word/2010/wordprocessingCanvas" xmlns:cx="http://schemas.microsoft.com/office/drawing/2014/chartex" xmlns:cx1="http://schemas.microsoft.com/office/drawing/2015/9/8/chartex" xmlns:cx2="http://schemas.microsoft.com/office/drawing/2015/10/21/chartex" xmlns:cx3="http://schemas.microsoft.com/office/drawing/2016/5/9/chartex" xmlns:cx4="http://schemas.microsoft.com/office/drawing/2016/5/10/chartex" xmlns:cx5="http://schemas.microsoft.com/office/drawing/2016/5/11/chartex" xmlns:cx6="http://schemas.microsoft.com/office/drawing/2016/5/12/chartex" xmlns:cx7="http://schemas.microsoft.com/office/drawing/2016/5/13/chartex" xmlns:cx8="http://schemas.microsoft.com/office/drawing/2016/5/14/chartex" xmlns:mc="http://schemas.openxmlformats.org/markup-compatibility/2006" xmlns:aink="http://schemas.microsoft.com/office/drawing/2016/ink" xmlns:am3d="http://schemas.microsoft.com/office/drawing/2017/model3d" xmlns:o="urn:schemas-microsoft-com:office:office" xmlns:r="http://schemas.openxmlformats.org/officeDocument/2006/relationships" xmlns:m="http://schemas.openxmlformats.org/officeDocument/2006/math" xmlns:v="urn:schemas-microsoft-com:vml" xmlns:wp14="http://schemas.microsoft.com/office/word/2010/wordprocessingDrawing" xmlns:wp="http://schemas.openxmlformats.org/drawingml/2006/wordprocessingDrawing" xmlns:w10="urn:schemas-microsoft-com:office:word" xmlns:w="http://schemas.openxmlformats.org/wordprocessingml/2006/main" xmlns:w14="http://schemas.microsoft.com/office/word/2010/wordml" xmlns:w15="http://schemas.microsoft.com/office/word/2012/wordml" xmlns:w16cid="http://schemas.microsoft.com/office/word/2016/wordml/cid" xmlns:w16se="http://schemas.microsoft.com/office/word/2015/wordml/symex" xmlns:wpg="http://schemas.microsoft.com/office/word/2010/wordprocessingGroup" xmlns:wpi="http://schemas.microsoft.com/office/word/2010/wordprocessingInk" xmlns:wne="http://schemas.microsoft.com/office/word/2006/wordml" xmlns:wps="http://schemas.microsoft.com/office/word/2010/wordprocessingShape" mc:Ignorable="w14 w15 w16se w16cid wp14">
   <w:abstractNum w:abstractNumId="0" w15:restartNumberingAfterBreak="0">
+    <w:nsid w:val="FFFFFF89"/>
+    <w:multiLevelType w:val="singleLevel"/>
+    <w:tmpl w:val="7ED88EF6"/>
+    <w:lvl w:ilvl="0">
+      <w:start w:val="1"/>
+      <w:numFmt w:val="bullet"/>
+      <w:pStyle w:val="ListBullet"/>
+      <w:lvlText w:val=""/>
+      <w:lvlJc w:val="left"/>
+      <w:pPr>
+        <w:ind w:left="360" w:hanging="360"/>
+      </w:pPr>
+      <w:rPr>
+        <w:rFonts w:ascii="Wingdings 3" w:hAnsi="Wingdings 3" w:hint="default"/>
+        <w:caps w:val="0"/>
+        <w:strike w:val="0"/>
+        <w:dstrike w:val="0"/>
+        <w:outline w:val="0"/>
+        <w:shadow w:val="0"/>
+        <w:emboss w:val="0"/>
+        <w:imprint w:val="0"/>
+        <w:vanish w:val="0"/>
+        <w:color w:val="C0504D"/>
+        <w:vertAlign w:val="baseline"/>
+      </w:rPr>
+    </w:lvl>
+  </w:abstractNum>
+  <w:abstractNum w:abstractNumId="1" w15:restartNumberingAfterBreak="0">
     <w:nsid w:val="33631C46"/>
     <w:multiLevelType w:val="hybridMultilevel"/>
-    <w:tmpl w:val="730AEB3E"/>
+    <w:tmpl w:val="8184256A"/>
     <w:lvl w:ilvl="0" w:tplc="04090001">
       <w:start w:val="1"/>
       <w:numFmt w:val="bullet"/>
@@ -1754,7 +2219,7 @@
       </w:rPr>
     </w:lvl>
   </w:abstractNum>
-  <w:abstractNum w:abstractNumId="1" w15:restartNumberingAfterBreak="0">
+  <w:abstractNum w:abstractNumId="2" w15:restartNumberingAfterBreak="0">
     <w:nsid w:val="344A2967"/>
     <w:multiLevelType w:val="hybridMultilevel"/>
     <w:tmpl w:val="2228D0FE"/>
@@ -1894,7 +2359,120 @@
       </w:rPr>
     </w:lvl>
   </w:abstractNum>
-  <w:abstractNum w:abstractNumId="2" w15:restartNumberingAfterBreak="0">
+  <w:abstractNum w:abstractNumId="3" w15:restartNumberingAfterBreak="0">
+    <w:nsid w:val="3F8F183A"/>
+    <w:multiLevelType w:val="hybridMultilevel"/>
+    <w:tmpl w:val="484CEE0A"/>
+    <w:lvl w:ilvl="0" w:tplc="04090001">
+      <w:start w:val="1"/>
+      <w:numFmt w:val="bullet"/>
+      <w:lvlText w:val=""/>
+      <w:lvlJc w:val="left"/>
+      <w:pPr>
+        <w:ind w:left="360" w:hanging="360"/>
+      </w:pPr>
+      <w:rPr>
+        <w:rFonts w:ascii="Symbol" w:hAnsi="Symbol" w:hint="default"/>
+      </w:rPr>
+    </w:lvl>
+    <w:lvl w:ilvl="1" w:tplc="04090003">
+      <w:start w:val="1"/>
+      <w:numFmt w:val="bullet"/>
+      <w:lvlText w:val="o"/>
+      <w:lvlJc w:val="left"/>
+      <w:pPr>
+        <w:ind w:left="1080" w:hanging="360"/>
+      </w:pPr>
+      <w:rPr>
+        <w:rFonts w:ascii="Courier New" w:hAnsi="Courier New" w:cs="Courier New" w:hint="default"/>
+      </w:rPr>
+    </w:lvl>
+    <w:lvl w:ilvl="2" w:tplc="04090005" w:tentative="1">
+      <w:start w:val="1"/>
+      <w:numFmt w:val="bullet"/>
+      <w:lvlText w:val=""/>
+      <w:lvlJc w:val="left"/>
+      <w:pPr>
+        <w:ind w:left="1800" w:hanging="360"/>
+      </w:pPr>
+      <w:rPr>
+        <w:rFonts w:ascii="Wingdings" w:hAnsi="Wingdings" w:hint="default"/>
+      </w:rPr>
+    </w:lvl>
+    <w:lvl w:ilvl="3" w:tplc="04090001" w:tentative="1">
+      <w:start w:val="1"/>
+      <w:numFmt w:val="bullet"/>
+      <w:lvlText w:val=""/>
+      <w:lvlJc w:val="left"/>
+      <w:pPr>
+        <w:ind w:left="2520" w:hanging="360"/>
+      </w:pPr>
+      <w:rPr>
+        <w:rFonts w:ascii="Symbol" w:hAnsi="Symbol" w:hint="default"/>
+      </w:rPr>
+    </w:lvl>
+    <w:lvl w:ilvl="4" w:tplc="04090003" w:tentative="1">
+      <w:start w:val="1"/>
+      <w:numFmt w:val="bullet"/>
+      <w:lvlText w:val="o"/>
+      <w:lvlJc w:val="left"/>
+      <w:pPr>
+        <w:ind w:left="3240" w:hanging="360"/>
+      </w:pPr>
+      <w:rPr>
+        <w:rFonts w:ascii="Courier New" w:hAnsi="Courier New" w:cs="Courier New" w:hint="default"/>
+      </w:rPr>
+    </w:lvl>
+    <w:lvl w:ilvl="5" w:tplc="04090005" w:tentative="1">
+      <w:start w:val="1"/>
+      <w:numFmt w:val="bullet"/>
+      <w:lvlText w:val=""/>
+      <w:lvlJc w:val="left"/>
+      <w:pPr>
+        <w:ind w:left="3960" w:hanging="360"/>
+      </w:pPr>
+      <w:rPr>
+        <w:rFonts w:ascii="Wingdings" w:hAnsi="Wingdings" w:hint="default"/>
+      </w:rPr>
+    </w:lvl>
+    <w:lvl w:ilvl="6" w:tplc="04090001" w:tentative="1">
+      <w:start w:val="1"/>
+      <w:numFmt w:val="bullet"/>
+      <w:lvlText w:val=""/>
+      <w:lvlJc w:val="left"/>
+      <w:pPr>
+        <w:ind w:left="4680" w:hanging="360"/>
+      </w:pPr>
+      <w:rPr>
+        <w:rFonts w:ascii="Symbol" w:hAnsi="Symbol" w:hint="default"/>
+      </w:rPr>
+    </w:lvl>
+    <w:lvl w:ilvl="7" w:tplc="04090003" w:tentative="1">
+      <w:start w:val="1"/>
+      <w:numFmt w:val="bullet"/>
+      <w:lvlText w:val="o"/>
+      <w:lvlJc w:val="left"/>
+      <w:pPr>
+        <w:ind w:left="5400" w:hanging="360"/>
+      </w:pPr>
+      <w:rPr>
+        <w:rFonts w:ascii="Courier New" w:hAnsi="Courier New" w:cs="Courier New" w:hint="default"/>
+      </w:rPr>
+    </w:lvl>
+    <w:lvl w:ilvl="8" w:tplc="04090005" w:tentative="1">
+      <w:start w:val="1"/>
+      <w:numFmt w:val="bullet"/>
+      <w:lvlText w:val=""/>
+      <w:lvlJc w:val="left"/>
+      <w:pPr>
+        <w:ind w:left="6120" w:hanging="360"/>
+      </w:pPr>
+      <w:rPr>
+        <w:rFonts w:ascii="Wingdings" w:hAnsi="Wingdings" w:hint="default"/>
+      </w:rPr>
+    </w:lvl>
+  </w:abstractNum>
+  <w:abstractNum w:abstractNumId="4" w15:restartNumberingAfterBreak="0">
     <w:nsid w:val="595A0F8A"/>
     <w:multiLevelType w:val="hybridMultilevel"/>
     <w:tmpl w:val="9D10EF7A"/>
@@ -2034,14 +2612,136 @@
       </w:rPr>
     </w:lvl>
   </w:abstractNum>
+  <w:abstractNum w:abstractNumId="5" w15:restartNumberingAfterBreak="0">
+    <w:nsid w:val="752273FE"/>
+    <w:multiLevelType w:val="hybridMultilevel"/>
+    <w:tmpl w:val="641A974C"/>
+    <w:lvl w:ilvl="0" w:tplc="04090001">
+      <w:start w:val="1"/>
+      <w:numFmt w:val="bullet"/>
+      <w:lvlText w:val=""/>
+      <w:lvlJc w:val="left"/>
+      <w:pPr>
+        <w:ind w:left="360" w:hanging="360"/>
+      </w:pPr>
+      <w:rPr>
+        <w:rFonts w:ascii="Symbol" w:hAnsi="Symbol" w:hint="default"/>
+      </w:rPr>
+    </w:lvl>
+    <w:lvl w:ilvl="1" w:tplc="04090003" w:tentative="1">
+      <w:start w:val="1"/>
+      <w:numFmt w:val="bullet"/>
+      <w:lvlText w:val="o"/>
+      <w:lvlJc w:val="left"/>
+      <w:pPr>
+        <w:ind w:left="1080" w:hanging="360"/>
+      </w:pPr>
+      <w:rPr>
+        <w:rFonts w:ascii="Courier New" w:hAnsi="Courier New" w:cs="Courier New" w:hint="default"/>
+      </w:rPr>
+    </w:lvl>
+    <w:lvl w:ilvl="2" w:tplc="04090005" w:tentative="1">
+      <w:start w:val="1"/>
+      <w:numFmt w:val="bullet"/>
+      <w:lvlText w:val=""/>
+      <w:lvlJc w:val="left"/>
+      <w:pPr>
+        <w:ind w:left="1800" w:hanging="360"/>
+      </w:pPr>
+      <w:rPr>
+        <w:rFonts w:ascii="Wingdings" w:hAnsi="Wingdings" w:hint="default"/>
+      </w:rPr>
+    </w:lvl>
+    <w:lvl w:ilvl="3" w:tplc="04090001" w:tentative="1">
+      <w:start w:val="1"/>
+      <w:numFmt w:val="bullet"/>
+      <w:lvlText w:val=""/>
+      <w:lvlJc w:val="left"/>
+      <w:pPr>
+        <w:ind w:left="2520" w:hanging="360"/>
+      </w:pPr>
+      <w:rPr>
+        <w:rFonts w:ascii="Symbol" w:hAnsi="Symbol" w:hint="default"/>
+      </w:rPr>
+    </w:lvl>
+    <w:lvl w:ilvl="4" w:tplc="04090003" w:tentative="1">
+      <w:start w:val="1"/>
+      <w:numFmt w:val="bullet"/>
+      <w:lvlText w:val="o"/>
+      <w:lvlJc w:val="left"/>
+      <w:pPr>
+        <w:ind w:left="3240" w:hanging="360"/>
+      </w:pPr>
+      <w:rPr>
+        <w:rFonts w:ascii="Courier New" w:hAnsi="Courier New" w:cs="Courier New" w:hint="default"/>
+      </w:rPr>
+    </w:lvl>
+    <w:lvl w:ilvl="5" w:tplc="04090005" w:tentative="1">
+      <w:start w:val="1"/>
+      <w:numFmt w:val="bullet"/>
+      <w:lvlText w:val=""/>
+      <w:lvlJc w:val="left"/>
+      <w:pPr>
+        <w:ind w:left="3960" w:hanging="360"/>
+      </w:pPr>
+      <w:rPr>
+        <w:rFonts w:ascii="Wingdings" w:hAnsi="Wingdings" w:hint="default"/>
+      </w:rPr>
+    </w:lvl>
+    <w:lvl w:ilvl="6" w:tplc="04090001" w:tentative="1">
+      <w:start w:val="1"/>
+      <w:numFmt w:val="bullet"/>
+      <w:lvlText w:val=""/>
+      <w:lvlJc w:val="left"/>
+      <w:pPr>
+        <w:ind w:left="4680" w:hanging="360"/>
+      </w:pPr>
+      <w:rPr>
+        <w:rFonts w:ascii="Symbol" w:hAnsi="Symbol" w:hint="default"/>
+      </w:rPr>
+    </w:lvl>
+    <w:lvl w:ilvl="7" w:tplc="04090003" w:tentative="1">
+      <w:start w:val="1"/>
+      <w:numFmt w:val="bullet"/>
+      <w:lvlText w:val="o"/>
+      <w:lvlJc w:val="left"/>
+      <w:pPr>
+        <w:ind w:left="5400" w:hanging="360"/>
+      </w:pPr>
+      <w:rPr>
+        <w:rFonts w:ascii="Courier New" w:hAnsi="Courier New" w:cs="Courier New" w:hint="default"/>
+      </w:rPr>
+    </w:lvl>
+    <w:lvl w:ilvl="8" w:tplc="04090005" w:tentative="1">
+      <w:start w:val="1"/>
+      <w:numFmt w:val="bullet"/>
+      <w:lvlText w:val=""/>
+      <w:lvlJc w:val="left"/>
+      <w:pPr>
+        <w:ind w:left="6120" w:hanging="360"/>
+      </w:pPr>
+      <w:rPr>
+        <w:rFonts w:ascii="Wingdings" w:hAnsi="Wingdings" w:hint="default"/>
+      </w:rPr>
+    </w:lvl>
+  </w:abstractNum>
   <w:num w:numId="1">
+    <w:abstractNumId w:val="1"/>
+  </w:num>
+  <w:num w:numId="2">
+    <w:abstractNumId w:val="2"/>
+  </w:num>
+  <w:num w:numId="3">
+    <w:abstractNumId w:val="4"/>
+  </w:num>
+  <w:num w:numId="4">
     <w:abstractNumId w:val="0"/>
   </w:num>
-  <w:num w:numId="2">
-    <w:abstractNumId w:val="1"/>
+  <w:num w:numId="5">
+    <w:abstractNumId w:val="3"/>
   </w:num>
-  <w:num w:numId="3">
-    <w:abstractNumId w:val="2"/>
+  <w:num w:numId="6">
+    <w:abstractNumId w:val="5"/>
   </w:num>
 </w:numbering>
 </file>
@@ -2108,7 +2808,7 @@
     <w:lsdException w:name="macro" w:semiHidden="1" w:unhideWhenUsed="1"/>
     <w:lsdException w:name="toa heading" w:semiHidden="1" w:unhideWhenUsed="1"/>
     <w:lsdException w:name="List" w:semiHidden="1" w:unhideWhenUsed="1"/>
-    <w:lsdException w:name="List Bullet" w:semiHidden="1" w:unhideWhenUsed="1"/>
+    <w:lsdException w:name="List Bullet" w:semiHidden="1" w:uiPriority="36" w:unhideWhenUsed="1" w:qFormat="1"/>
     <w:lsdException w:name="List Number" w:semiHidden="1" w:unhideWhenUsed="1"/>
     <w:lsdException w:name="List 2" w:semiHidden="1" w:unhideWhenUsed="1"/>
     <w:lsdException w:name="List 3" w:semiHidden="1" w:unhideWhenUsed="1"/>
@@ -2500,6 +3200,83 @@
       <w:shd w:val="clear" w:color="auto" w:fill="E1DFDD"/>
     </w:rPr>
   </w:style>
+  <w:style w:type="paragraph" w:customStyle="1" w:styleId="SubsectionText">
+    <w:name w:val="Subsection Text"/>
+    <w:basedOn w:val="Normal"/>
+    <w:uiPriority w:val="5"/>
+    <w:qFormat/>
+    <w:rsid w:val="008E00D7"/>
+    <w:pPr>
+      <w:spacing w:after="320" w:line="276" w:lineRule="auto"/>
+      <w:contextualSpacing/>
+    </w:pPr>
+    <w:rPr>
+      <w:rFonts w:ascii="Gill Sans MT" w:eastAsia="Gill Sans MT" w:hAnsi="Gill Sans MT" w:cs="Times New Roman"/>
+      <w:color w:val="000000"/>
+      <w:sz w:val="20"/>
+      <w:szCs w:val="20"/>
+      <w:lang w:eastAsia="ja-JP"/>
+    </w:rPr>
+  </w:style>
+  <w:style w:type="paragraph" w:customStyle="1" w:styleId="Subsection">
+    <w:name w:val="Subsection"/>
+    <w:basedOn w:val="Normal"/>
+    <w:link w:val="SubsectionChar"/>
+    <w:uiPriority w:val="3"/>
+    <w:qFormat/>
+    <w:rsid w:val="008E00D7"/>
+    <w:pPr>
+      <w:spacing w:before="40" w:after="80"/>
+    </w:pPr>
+    <w:rPr>
+      <w:rFonts w:ascii="Bookman Old Style" w:eastAsia="Gill Sans MT" w:hAnsi="Bookman Old Style" w:cs="Times New Roman"/>
+      <w:b/>
+      <w:color w:val="727CA3"/>
+      <w:sz w:val="18"/>
+      <w:szCs w:val="20"/>
+      <w:lang w:eastAsia="ja-JP"/>
+    </w:rPr>
+  </w:style>
+  <w:style w:type="character" w:customStyle="1" w:styleId="SubsectionChar">
+    <w:name w:val="Subsection Char"/>
+    <w:link w:val="Subsection"/>
+    <w:uiPriority w:val="3"/>
+    <w:rsid w:val="008E00D7"/>
+    <w:rPr>
+      <w:rFonts w:ascii="Bookman Old Style" w:eastAsia="Gill Sans MT" w:hAnsi="Bookman Old Style" w:cs="Times New Roman"/>
+      <w:b/>
+      <w:color w:val="727CA3"/>
+      <w:sz w:val="18"/>
+      <w:szCs w:val="20"/>
+      <w:lang w:eastAsia="ja-JP"/>
+    </w:rPr>
+  </w:style>
+  <w:style w:type="paragraph" w:styleId="ListBullet">
+    <w:name w:val="List Bullet"/>
+    <w:basedOn w:val="Normal"/>
+    <w:uiPriority w:val="36"/>
+    <w:unhideWhenUsed/>
+    <w:qFormat/>
+    <w:rsid w:val="008E00D7"/>
+    <w:pPr>
+      <w:numPr>
+        <w:numId w:val="4"/>
+      </w:numPr>
+      <w:tabs>
+        <w:tab w:val="num" w:pos="360"/>
+      </w:tabs>
+      <w:spacing w:after="120" w:line="276" w:lineRule="auto"/>
+      <w:ind w:left="0" w:firstLine="0"/>
+      <w:contextualSpacing/>
+    </w:pPr>
+    <w:rPr>
+      <w:rFonts w:ascii="Gill Sans MT" w:eastAsia="Gill Sans MT" w:hAnsi="Gill Sans MT" w:cs="Times New Roman"/>
+      <w:color w:val="000000"/>
+      <w:sz w:val="20"/>
+      <w:szCs w:val="20"/>
+      <w:lang w:eastAsia="ja-JP"/>
+    </w:rPr>
+  </w:style>
 </w:styles>
 </file>
 

</xml_diff>

<commit_message>
update bullet in schedule
</commit_message>
<xml_diff>
--- a/project_docs/FL Project Proposal.docx
+++ b/project_docs/FL Project Proposal.docx
@@ -540,21 +540,8 @@
         </w:rPr>
       </w:pPr>
       <w:r>
-        <w:t xml:space="preserve">H. Brendan McMahan, Eider Moore, Daniel Ramage, Seth Hampson, Blaise </w:t>
-      </w:r>
-      <w:proofErr w:type="spellStart"/>
-      <w:r>
-        <w:t>Aguera</w:t>
-      </w:r>
-      <w:proofErr w:type="spellEnd"/>
-      <w:r>
-        <w:t xml:space="preserve"> y </w:t>
-      </w:r>
-      <w:proofErr w:type="spellStart"/>
-      <w:r>
-        <w:t>Arcas</w:t>
-      </w:r>
-      <w:proofErr w:type="spellEnd"/>
+        <w:t>H. Brendan McMahan, Eider Moore, Daniel Ramage, Seth Hampson, Blaise Aguera y Arcas</w:t>
+      </w:r>
       <w:r>
         <w:rPr>
           <w:color w:val="000000" w:themeColor="text1"/>
@@ -638,95 +625,7 @@
         <w:jc w:val="both"/>
       </w:pPr>
       <w:r>
-        <w:t xml:space="preserve">Keith </w:t>
-      </w:r>
-      <w:proofErr w:type="spellStart"/>
-      <w:r>
-        <w:t>Bonawitz</w:t>
-      </w:r>
-      <w:proofErr w:type="spellEnd"/>
-      <w:r>
-        <w:t xml:space="preserve">, Hubert Eichner, Wolfgang </w:t>
-      </w:r>
-      <w:proofErr w:type="spellStart"/>
-      <w:r>
-        <w:t>Grieskamp</w:t>
-      </w:r>
-      <w:proofErr w:type="spellEnd"/>
-      <w:r>
-        <w:t xml:space="preserve">, </w:t>
-      </w:r>
-      <w:proofErr w:type="spellStart"/>
-      <w:r>
-        <w:t>Dzmitry</w:t>
-      </w:r>
-      <w:proofErr w:type="spellEnd"/>
-      <w:r>
-        <w:t xml:space="preserve"> </w:t>
-      </w:r>
-      <w:proofErr w:type="spellStart"/>
-      <w:r>
-        <w:t>Huba</w:t>
-      </w:r>
-      <w:proofErr w:type="spellEnd"/>
-      <w:r>
-        <w:t xml:space="preserve">, Alex </w:t>
-      </w:r>
-      <w:proofErr w:type="spellStart"/>
-      <w:r>
-        <w:t>Ingerman</w:t>
-      </w:r>
-      <w:proofErr w:type="spellEnd"/>
-      <w:r>
-        <w:t xml:space="preserve">, Vladimir Ivanov, Chloe </w:t>
-      </w:r>
-      <w:proofErr w:type="spellStart"/>
-      <w:r>
-        <w:t>Kiddon</w:t>
-      </w:r>
-      <w:proofErr w:type="spellEnd"/>
-      <w:r>
-        <w:t xml:space="preserve">, Jakub </w:t>
-      </w:r>
-      <w:proofErr w:type="spellStart"/>
-      <w:r>
-        <w:t>Konecny</w:t>
-      </w:r>
-      <w:proofErr w:type="spellEnd"/>
-      <w:r>
-        <w:t xml:space="preserve">, Stefano </w:t>
-      </w:r>
-      <w:proofErr w:type="spellStart"/>
-      <w:r>
-        <w:t>Mazzocchi</w:t>
-      </w:r>
-      <w:proofErr w:type="spellEnd"/>
-      <w:r>
-        <w:t xml:space="preserve">, H. Brendan McMahan, Timon Van </w:t>
-      </w:r>
-      <w:proofErr w:type="spellStart"/>
-      <w:r>
-        <w:t>Overveldt</w:t>
-      </w:r>
-      <w:proofErr w:type="spellEnd"/>
-      <w:r>
-        <w:t xml:space="preserve">, David </w:t>
-      </w:r>
-      <w:proofErr w:type="spellStart"/>
-      <w:r>
-        <w:t>Petrou</w:t>
-      </w:r>
-      <w:proofErr w:type="spellEnd"/>
-      <w:r>
-        <w:t xml:space="preserve">, Daniel Ramage, Jason </w:t>
-      </w:r>
-      <w:proofErr w:type="spellStart"/>
-      <w:r>
-        <w:t>Roselander</w:t>
-      </w:r>
-      <w:proofErr w:type="spellEnd"/>
-      <w:r>
-        <w:t xml:space="preserve">. “Towards Federated Learning at Scale: System Design.” </w:t>
+        <w:t xml:space="preserve">Keith Bonawitz, Hubert Eichner, Wolfgang Grieskamp, Dzmitry Huba, Alex Ingerman, Vladimir Ivanov, Chloe Kiddon, Jakub Konecny, Stefano Mazzocchi, H. Brendan McMahan, Timon Van Overveldt, David Petrou, Daniel Ramage, Jason Roselander. “Towards Federated Learning at Scale: System Design.” </w:t>
       </w:r>
       <w:r>
         <w:rPr>
@@ -763,46 +662,13 @@
         <w:jc w:val="both"/>
       </w:pPr>
       <w:r>
-        <w:t xml:space="preserve">Andrew Hard, Kanishka Rao, Rajiv Mathews, Swaroop Ramaswamy, Francoise </w:t>
-      </w:r>
-      <w:proofErr w:type="spellStart"/>
-      <w:r>
-        <w:t>Beaufays</w:t>
-      </w:r>
-      <w:proofErr w:type="spellEnd"/>
+        <w:t>Andrew Hard, Kanishka Rao, Rajiv Mathews, Swaroop Ramaswamy, Francoise Beaufays</w:t>
+      </w:r>
       <w:r>
         <w:rPr>
           <w:iCs/>
         </w:rPr>
-        <w:t xml:space="preserve"> Sean </w:t>
-      </w:r>
-      <w:proofErr w:type="spellStart"/>
-      <w:r>
-        <w:rPr>
-          <w:iCs/>
-        </w:rPr>
-        <w:t>Augenstein</w:t>
-      </w:r>
-      <w:proofErr w:type="spellEnd"/>
-      <w:r>
-        <w:rPr>
-          <w:iCs/>
-        </w:rPr>
-        <w:t xml:space="preserve">, Hubert Eichner, Chloe </w:t>
-      </w:r>
-      <w:proofErr w:type="spellStart"/>
-      <w:r>
-        <w:rPr>
-          <w:iCs/>
-        </w:rPr>
-        <w:t>Kiddon</w:t>
-      </w:r>
-      <w:proofErr w:type="spellEnd"/>
-      <w:r>
-        <w:rPr>
-          <w:iCs/>
-        </w:rPr>
-        <w:t xml:space="preserve">, Daniel Ramage. “Federated Learning for Mobile Keyboard Prediction.” </w:t>
+        <w:t xml:space="preserve"> Sean Augenstein, Hubert Eichner, Chloe Kiddon, Daniel Ramage. “Federated Learning for Mobile Keyboard Prediction.” </w:t>
       </w:r>
       <w:r>
         <w:rPr>
@@ -840,31 +706,7 @@
         <w:jc w:val="both"/>
       </w:pPr>
       <w:r>
-        <w:t xml:space="preserve">Ashish Vaswani, Noam </w:t>
-      </w:r>
-      <w:proofErr w:type="spellStart"/>
-      <w:r>
-        <w:t>Shazeer</w:t>
-      </w:r>
-      <w:proofErr w:type="spellEnd"/>
-      <w:r>
-        <w:t xml:space="preserve">, Niki Parmar, Jakob </w:t>
-      </w:r>
-      <w:proofErr w:type="spellStart"/>
-      <w:r>
-        <w:t>Uszkoreit</w:t>
-      </w:r>
-      <w:proofErr w:type="spellEnd"/>
-      <w:r>
-        <w:t xml:space="preserve">, </w:t>
-      </w:r>
-      <w:proofErr w:type="spellStart"/>
-      <w:r>
-        <w:t>Llion</w:t>
-      </w:r>
-      <w:proofErr w:type="spellEnd"/>
-      <w:r>
-        <w:t xml:space="preserve"> Jones, Aidan N. Gomez, Lukasz Kaiser. “Attention Is All You Need.” </w:t>
+        <w:t xml:space="preserve">Ashish Vaswani, Noam Shazeer, Niki Parmar, Jakob Uszkoreit, Llion Jones, Aidan N. Gomez, Lukasz Kaiser. “Attention Is All You Need.” </w:t>
       </w:r>
       <w:r>
         <w:rPr>
@@ -993,37 +835,8 @@
           <w:color w:val="2D3B45"/>
         </w:rPr>
       </w:pPr>
-      <w:proofErr w:type="spellStart"/>
-      <w:r>
-        <w:t>Zhenzhong</w:t>
-      </w:r>
-      <w:proofErr w:type="spellEnd"/>
-      <w:r>
-        <w:t xml:space="preserve"> Lan, </w:t>
-      </w:r>
-      <w:proofErr w:type="spellStart"/>
-      <w:r>
-        <w:t>Mingda</w:t>
-      </w:r>
-      <w:proofErr w:type="spellEnd"/>
-      <w:r>
-        <w:t xml:space="preserve"> Chen, Sebastian Goodman, Kevin </w:t>
-      </w:r>
-      <w:proofErr w:type="spellStart"/>
-      <w:r>
-        <w:t>Gimpel</w:t>
-      </w:r>
-      <w:proofErr w:type="spellEnd"/>
-      <w:r>
-        <w:t xml:space="preserve">, Piyush Sharma, Radu </w:t>
-      </w:r>
-      <w:proofErr w:type="spellStart"/>
-      <w:r>
-        <w:t>Soricut</w:t>
-      </w:r>
-      <w:proofErr w:type="spellEnd"/>
-      <w:r>
-        <w:t xml:space="preserve">. “ALBERT: A Lite BERT for Self-supervised Learning of Language Representations.” </w:t>
+      <w:r>
+        <w:t xml:space="preserve">Zhenzhong Lan, Mingda Chen, Sebastian Goodman, Kevin Gimpel, Piyush Sharma, Radu Soricut. “ALBERT: A Lite BERT for Self-supervised Learning of Language Representations.” </w:t>
       </w:r>
       <w:r>
         <w:rPr>
@@ -1236,14 +1049,12 @@
         <w:t xml:space="preserve"> via the </w:t>
       </w:r>
       <w:hyperlink r:id="rId17" w:history="1">
-        <w:proofErr w:type="spellStart"/>
         <w:r>
           <w:rPr>
             <w:rStyle w:val="Hyperlink"/>
           </w:rPr>
           <w:t>tff.simulation.datasets</w:t>
         </w:r>
-        <w:proofErr w:type="spellEnd"/>
       </w:hyperlink>
       <w:r>
         <w:rPr>
@@ -1266,19 +1077,11 @@
         <w:t xml:space="preserve">.  The </w:t>
       </w:r>
       <w:hyperlink r:id="rId19" w:history="1">
-        <w:proofErr w:type="spellStart"/>
         <w:r>
           <w:rPr>
             <w:rStyle w:val="Hyperlink"/>
           </w:rPr>
-          <w:t>tff.simulation.datasets.stackoverflow.load_data</w:t>
-        </w:r>
-        <w:proofErr w:type="spellEnd"/>
-        <w:r>
-          <w:rPr>
-            <w:rStyle w:val="Hyperlink"/>
-          </w:rPr>
-          <w:t>()</w:t>
+          <w:t>tff.simulation.datasets.stackoverflow.load_data()</w:t>
         </w:r>
       </w:hyperlink>
       <w:r>
@@ -1300,14 +1103,12 @@
         <w:t xml:space="preserve">ser IDs) to examples (their posts and post metadata).  The data is not brought into memory until training starts and is accessible in model-ready batches through the </w:t>
       </w:r>
       <w:hyperlink r:id="rId20" w:history="1">
-        <w:proofErr w:type="spellStart"/>
         <w:r>
           <w:rPr>
             <w:rStyle w:val="Hyperlink"/>
           </w:rPr>
           <w:t>tf.data.dataset</w:t>
         </w:r>
-        <w:proofErr w:type="spellEnd"/>
       </w:hyperlink>
       <w:r>
         <w:rPr>
@@ -1755,14 +1556,12 @@
         <w:t xml:space="preserve">the </w:t>
       </w:r>
       <w:hyperlink r:id="rId21" w:history="1">
-        <w:proofErr w:type="spellStart"/>
         <w:r>
           <w:rPr>
             <w:rStyle w:val="Hyperlink"/>
           </w:rPr>
           <w:t>tff.simulation.datasets</w:t>
         </w:r>
-        <w:proofErr w:type="spellEnd"/>
       </w:hyperlink>
       <w:r>
         <w:rPr>
@@ -1926,14 +1725,12 @@
         <w:t xml:space="preserve">access to the data.  Using Python, we will able to load, explore, and construct models using the Stack Overflow dataset.  The </w:t>
       </w:r>
       <w:hyperlink r:id="rId25" w:history="1">
-        <w:proofErr w:type="spellStart"/>
         <w:r>
           <w:rPr>
             <w:rStyle w:val="Hyperlink"/>
           </w:rPr>
           <w:t>tf.data.dataset</w:t>
         </w:r>
-        <w:proofErr w:type="spellEnd"/>
       </w:hyperlink>
       <w:r>
         <w:rPr>
@@ -1951,21 +1748,7 @@
         <w:rPr>
           <w:color w:val="000000"/>
         </w:rPr>
-        <w:t xml:space="preserve">pull the entire dataset into memory.  This will enable analysis and model development using standard Python tools and the Google </w:t>
-      </w:r>
-      <w:proofErr w:type="spellStart"/>
-      <w:r>
-        <w:rPr>
-          <w:color w:val="000000"/>
-        </w:rPr>
-        <w:t>Colab</w:t>
-      </w:r>
-      <w:proofErr w:type="spellEnd"/>
-      <w:r>
-        <w:rPr>
-          <w:color w:val="000000"/>
-        </w:rPr>
-        <w:t xml:space="preserve"> notebook environment.</w:t>
+        <w:t>pull the entire dataset into memory.  This will enable analysis and model development using standard Python tools and the Google Colab notebook environment.</w:t>
       </w:r>
     </w:p>
     <w:p>
@@ -2207,21 +1990,12 @@
         <w:t xml:space="preserve">Replicate the results from the current LSTM model published as part of the </w:t>
       </w:r>
       <w:hyperlink r:id="rId28" w:history="1">
-        <w:proofErr w:type="spellStart"/>
         <w:r>
           <w:rPr>
             <w:rStyle w:val="Hyperlink"/>
             <w:shd w:val="clear" w:color="auto" w:fill="FFFFFF"/>
           </w:rPr>
-          <w:t>GBoard</w:t>
-        </w:r>
-        <w:proofErr w:type="spellEnd"/>
-        <w:r>
-          <w:rPr>
-            <w:rStyle w:val="Hyperlink"/>
-            <w:shd w:val="clear" w:color="auto" w:fill="FFFFFF"/>
-          </w:rPr>
-          <w:t xml:space="preserve"> paper</w:t>
+          <w:t>GBoard paper</w:t>
         </w:r>
       </w:hyperlink>
       <w:r>
@@ -2403,96 +2177,29 @@
         <w:t xml:space="preserve">. A </w:t>
       </w:r>
       <w:hyperlink r:id="rId30" w:history="1">
-        <w:proofErr w:type="spellStart"/>
         <w:r>
           <w:rPr>
             <w:rStyle w:val="Hyperlink"/>
             <w:shd w:val="clear" w:color="auto" w:fill="FFFFFF"/>
           </w:rPr>
-          <w:t>PyTorch</w:t>
+          <w:t>PyTorch implementation</w:t>
         </w:r>
-        <w:proofErr w:type="spellEnd"/>
+      </w:hyperlink>
+      <w:r>
+        <w:rPr>
+          <w:color w:val="000000"/>
+          <w:shd w:val="clear" w:color="auto" w:fill="FFFFFF"/>
+        </w:rPr>
+        <w:t xml:space="preserve"> shared on </w:t>
+      </w:r>
+      <w:hyperlink r:id="rId31" w:anchor="torch.nn.Transformer" w:history="1">
         <w:r>
           <w:rPr>
             <w:rStyle w:val="Hyperlink"/>
             <w:shd w:val="clear" w:color="auto" w:fill="FFFFFF"/>
           </w:rPr>
-          <w:t xml:space="preserve"> implemen</w:t>
+          <w:t>their website</w:t>
         </w:r>
-        <w:r>
-          <w:rPr>
-            <w:rStyle w:val="Hyperlink"/>
-            <w:shd w:val="clear" w:color="auto" w:fill="FFFFFF"/>
-          </w:rPr>
-          <w:t>t</w:t>
-        </w:r>
-        <w:r>
-          <w:rPr>
-            <w:rStyle w:val="Hyperlink"/>
-            <w:shd w:val="clear" w:color="auto" w:fill="FFFFFF"/>
-          </w:rPr>
-          <w:t>ation</w:t>
-        </w:r>
-      </w:hyperlink>
-      <w:r>
-        <w:rPr>
-          <w:color w:val="000000"/>
-          <w:shd w:val="clear" w:color="auto" w:fill="FFFFFF"/>
-        </w:rPr>
-        <w:t xml:space="preserve"> shared on </w:t>
-      </w:r>
-      <w:hyperlink r:id="rId31" w:anchor="torch.nn.Transformer" w:history="1">
-        <w:proofErr w:type="spellStart"/>
-        <w:r>
-          <w:rPr>
-            <w:rStyle w:val="Hyperlink"/>
-            <w:shd w:val="clear" w:color="auto" w:fill="FFFFFF"/>
-          </w:rPr>
-          <w:t>th</w:t>
-        </w:r>
-        <w:r>
-          <w:rPr>
-            <w:rStyle w:val="Hyperlink"/>
-            <w:shd w:val="clear" w:color="auto" w:fill="FFFFFF"/>
-          </w:rPr>
-          <w:t>e</w:t>
-        </w:r>
-        <w:r>
-          <w:rPr>
-            <w:rStyle w:val="Hyperlink"/>
-            <w:shd w:val="clear" w:color="auto" w:fill="FFFFFF"/>
-          </w:rPr>
-          <w:t>ir</w:t>
-        </w:r>
-        <w:r>
-          <w:rPr>
-            <w:rStyle w:val="Hyperlink"/>
-            <w:shd w:val="clear" w:color="auto" w:fill="FFFFFF"/>
-          </w:rPr>
-          <w:t xml:space="preserve"> </w:t>
-        </w:r>
-        <w:r>
-          <w:rPr>
-            <w:rStyle w:val="Hyperlink"/>
-            <w:shd w:val="clear" w:color="auto" w:fill="FFFFFF"/>
-          </w:rPr>
-          <w:t>web</w:t>
-        </w:r>
-        <w:r>
-          <w:rPr>
-            <w:rStyle w:val="Hyperlink"/>
-            <w:shd w:val="clear" w:color="auto" w:fill="FFFFFF"/>
-          </w:rPr>
-          <w:t>s</w:t>
-        </w:r>
-        <w:r>
-          <w:rPr>
-            <w:rStyle w:val="Hyperlink"/>
-            <w:shd w:val="clear" w:color="auto" w:fill="FFFFFF"/>
-          </w:rPr>
-          <w:t>ite</w:t>
-        </w:r>
-        <w:proofErr w:type="spellEnd"/>
       </w:hyperlink>
       <w:r>
         <w:rPr>
@@ -3238,21 +2945,12 @@
         </w:rPr>
         <w:t xml:space="preserve">the </w:t>
       </w:r>
-      <w:proofErr w:type="spellStart"/>
-      <w:r>
-        <w:rPr>
-          <w:color w:val="000000"/>
-          <w:shd w:val="clear" w:color="auto" w:fill="FFFFFF"/>
-        </w:rPr>
-        <w:t>GBoard</w:t>
-      </w:r>
-      <w:proofErr w:type="spellEnd"/>
-      <w:r>
-        <w:rPr>
-          <w:color w:val="000000"/>
-          <w:shd w:val="clear" w:color="auto" w:fill="FFFFFF"/>
-        </w:rPr>
-        <w:t xml:space="preserve"> paper using the Federated Averaging </w:t>
+      <w:r>
+        <w:rPr>
+          <w:color w:val="000000"/>
+          <w:shd w:val="clear" w:color="auto" w:fill="FFFFFF"/>
+        </w:rPr>
+        <w:t xml:space="preserve">GBoard paper using the Federated Averaging </w:t>
       </w:r>
       <w:r>
         <w:rPr>
@@ -3280,8 +2978,10 @@
           <w:color w:val="000000"/>
           <w:shd w:val="clear" w:color="auto" w:fill="FFFFFF"/>
         </w:rPr>
-        <w:t xml:space="preserve"> accuracy.  </w:t>
-      </w:r>
+        <w:t xml:space="preserve"> accuracy</w:t>
+      </w:r>
+      <w:bookmarkStart w:id="0" w:name="_GoBack"/>
+      <w:bookmarkEnd w:id="0"/>
     </w:p>
     <w:p>
       <w:pPr>
@@ -3601,16 +3301,7 @@
           <w:rFonts w:ascii="Times New Roman" w:hAnsi="Times New Roman"/>
           <w:szCs w:val="22"/>
         </w:rPr>
-        <w:t>Experienced at building machine learning pipelines for training and deploying disease progression models at scale.  Interested in gaining hands-on exper</w:t>
-      </w:r>
-      <w:bookmarkStart w:id="0" w:name="_GoBack"/>
-      <w:bookmarkEnd w:id="0"/>
-      <w:r>
-        <w:rPr>
-          <w:rFonts w:ascii="Times New Roman" w:hAnsi="Times New Roman"/>
-          <w:szCs w:val="22"/>
-        </w:rPr>
-        <w:t>ience with text modeling and distributed model training with Federated Learning.</w:t>
+        <w:t>Experienced at building machine learning pipelines for training and deploying disease progression models at scale.  Interested in gaining hands-on experience with text modeling and distributed model training with Federated Learning.</w:t>
       </w:r>
     </w:p>
     <w:p>
@@ -6745,7 +6436,7 @@
 </file>
 
 <file path=customXml/itemProps1.xml><?xml version="1.0" encoding="utf-8"?>
-<ds:datastoreItem xmlns:ds="http://schemas.openxmlformats.org/officeDocument/2006/customXml" ds:itemID="{AC866CC3-9973-2941-B924-660DE80E70B1}">
+<ds:datastoreItem xmlns:ds="http://schemas.openxmlformats.org/officeDocument/2006/customXml" ds:itemID="{6D32AFE7-8C87-2A48-8985-3A88C8E37B8D}">
   <ds:schemaRefs>
     <ds:schemaRef ds:uri="http://schemas.openxmlformats.org/officeDocument/2006/bibliography"/>
   </ds:schemaRefs>

</xml_diff>